<commit_message>
manuscript updated - title fixed, redundant paragraph removed
</commit_message>
<xml_diff>
--- a/manuscript/submission 1/manuscript.docx
+++ b/manuscript/submission 1/manuscript.docx
@@ -29,7 +29,10 @@
         <w:jc w:val="center"/>
       </w:pPr>
       <w:r>
-        <w:t>The AMPeror’s New Clothes: Performance on the Affect Misattribution Procedure is Mainly Driven by Awareness of Prime Influence</w:t>
+        <w:t xml:space="preserve">The AMPeror’s New Clothes: Performance on the Affect Misattribution Procedure is Mainly Driven by Awareness of </w:t>
+      </w:r>
+      <w:r>
+        <w:t>Influence of the Primes</w:t>
       </w:r>
     </w:p>
     <w:p>
@@ -2314,8 +2317,8 @@
       <w:pPr>
         <w:pStyle w:val="Heading2"/>
       </w:pPr>
-      <w:bookmarkStart w:id="13" w:name="_lnxbz9" w:colFirst="0" w:colLast="0"/>
-      <w:bookmarkEnd w:id="13"/>
+      <w:bookmarkStart w:id="12" w:name="_lnxbz9" w:colFirst="0" w:colLast="0"/>
+      <w:bookmarkEnd w:id="12"/>
       <w:r>
         <w:lastRenderedPageBreak/>
         <w:t>Discussion</w:t>
@@ -2399,46 +2402,46 @@
       <w:pPr>
         <w:pStyle w:val="Heading1"/>
       </w:pPr>
-      <w:bookmarkStart w:id="14" w:name="_35nkun2" w:colFirst="0" w:colLast="0"/>
+      <w:bookmarkStart w:id="13" w:name="_35nkun2" w:colFirst="0" w:colLast="0"/>
+      <w:bookmarkEnd w:id="13"/>
+      <w:r>
+        <w:t xml:space="preserve">Experiment 3: Influence-Awareness in an IA-AMP Predicts Performance on a Previously Completed Traditional AMP Even When the Two Assess Different Domains </w:t>
+      </w:r>
+    </w:p>
+    <w:p>
+      <w:pPr>
+        <w:pStyle w:val="normal0"/>
+        <w:ind w:firstLine="720"/>
+        <w:rPr>
+          <w:highlight w:val="white"/>
+        </w:rPr>
+      </w:pPr>
+      <w:r>
+        <w:rPr>
+          <w:highlight w:val="white"/>
+        </w:rPr>
+        <w:t xml:space="preserve">Experiments 1 and 2 raise an entirely new set of questions. For instance, if AMP effects are driven by those participants who are highly influence-aware, and these participants are consistent across related AMPs, will these highly influence-aware participants remain consistent even when two AMPs assess </w:t>
+      </w:r>
+      <w:r>
+        <w:rPr>
+          <w:i/>
+          <w:highlight w:val="white"/>
+        </w:rPr>
+        <w:t xml:space="preserve">entirely unrelated </w:t>
+      </w:r>
+      <w:r>
+        <w:rPr>
+          <w:highlight w:val="white"/>
+        </w:rPr>
+        <w:t xml:space="preserve">domains? That is, does the influence-awareness rate of a participant reflect a stable pattern of responding within the AMP that is consistent regardless of what domain is assessed (i.e., an individual differences trait)? Experiment 3 addressed this question by replicating Experiment 2 while changing the domains assessed by the standard (now using political prime stimuli: Barack Obama vs. Donald Trump) versus IA-AMP (using generic positively and negatively valenced prime stimuli, in the previous experiments). Specifically, we sampled participants who self-identified as US citizens and as supporters of the Democratic party, and exposed them to a traditional AMP with images of Donald Trump and Barack Obama as prime stimuli. The same participants then completed an IA-AMP containing the same positive and negative primes as used in Experiment 1 and 2. If influence-awareness rates reflect a stable (within-participant) pattern of responding regardless of content domain (politics vs generic positive/negative), then influence-awareness rates in the positive-negative IA-AMP should predict effect sizes within the standard political AMP. </w:t>
+      </w:r>
+    </w:p>
+    <w:p>
+      <w:pPr>
+        <w:pStyle w:val="Heading2"/>
+      </w:pPr>
+      <w:bookmarkStart w:id="14" w:name="_1ksv4uv" w:colFirst="0" w:colLast="0"/>
       <w:bookmarkEnd w:id="14"/>
-      <w:r>
-        <w:t xml:space="preserve">Experiment 3: Influence-Awareness in an IA-AMP Predicts Performance on a Previously Completed Traditional AMP Even When the Two Assess Different Domains </w:t>
-      </w:r>
-    </w:p>
-    <w:p>
-      <w:pPr>
-        <w:pStyle w:val="normal0"/>
-        <w:ind w:firstLine="720"/>
-        <w:rPr>
-          <w:highlight w:val="white"/>
-        </w:rPr>
-      </w:pPr>
-      <w:r>
-        <w:rPr>
-          <w:highlight w:val="white"/>
-        </w:rPr>
-        <w:t xml:space="preserve">Experiments 1 and 2 raise an entirely new set of questions. For instance, if AMP effects are driven by those participants who are highly influence-aware, and these participants are consistent across related AMPs, will these highly influence-aware participants remain consistent even when two AMPs assess </w:t>
-      </w:r>
-      <w:r>
-        <w:rPr>
-          <w:i/>
-          <w:highlight w:val="white"/>
-        </w:rPr>
-        <w:t xml:space="preserve">entirely unrelated </w:t>
-      </w:r>
-      <w:r>
-        <w:rPr>
-          <w:highlight w:val="white"/>
-        </w:rPr>
-        <w:t xml:space="preserve">domains? That is, does the influence-awareness rate of a participant reflect a stable pattern of responding within the AMP that is consistent regardless of what domain is assessed (i.e., an individual differences trait)? Experiment 3 addressed this question by replicating Experiment 2 while changing the domains assessed by the standard (now using political prime stimuli: Barack Obama vs. Donald Trump) versus IA-AMP (using generic positively and negatively valenced prime stimuli, in the previous experiments). Specifically, we sampled participants who self-identified as US citizens and as supporters of the Democratic party, and exposed them to a traditional AMP with images of Donald Trump and Barack Obama as prime stimuli. The same participants then completed an IA-AMP containing the same positive and negative primes as used in Experiment 1 and 2. If influence-awareness rates reflect a stable (within-participant) pattern of responding regardless of content domain (politics vs generic positive/negative), then influence-awareness rates in the positive-negative IA-AMP should predict effect sizes within the standard political AMP. </w:t>
-      </w:r>
-    </w:p>
-    <w:p>
-      <w:pPr>
-        <w:pStyle w:val="Heading2"/>
-      </w:pPr>
-      <w:bookmarkStart w:id="15" w:name="_1ksv4uv" w:colFirst="0" w:colLast="0"/>
-      <w:bookmarkEnd w:id="15"/>
       <w:r>
         <w:t>Method</w:t>
       </w:r>
@@ -2541,8 +2544,8 @@
       <w:pPr>
         <w:pStyle w:val="Heading2"/>
       </w:pPr>
-      <w:bookmarkStart w:id="16" w:name="_44sinio" w:colFirst="0" w:colLast="0"/>
-      <w:bookmarkEnd w:id="16"/>
+      <w:bookmarkStart w:id="15" w:name="_44sinio" w:colFirst="0" w:colLast="0"/>
+      <w:bookmarkEnd w:id="15"/>
       <w:r>
         <w:t>Results</w:t>
       </w:r>
@@ -2760,35 +2763,35 @@
       <w:pPr>
         <w:pStyle w:val="Heading2"/>
       </w:pPr>
-      <w:bookmarkStart w:id="17" w:name="_2jxsxqh" w:colFirst="0" w:colLast="0"/>
+      <w:bookmarkStart w:id="16" w:name="_2jxsxqh" w:colFirst="0" w:colLast="0"/>
+      <w:bookmarkEnd w:id="16"/>
+      <w:r>
+        <w:t>Discussion</w:t>
+      </w:r>
+    </w:p>
+    <w:p>
+      <w:pPr>
+        <w:pStyle w:val="normal0"/>
+        <w:rPr>
+          <w:highlight w:val="white"/>
+        </w:rPr>
+      </w:pPr>
+      <w:r>
+        <w:tab/>
+      </w:r>
+      <w:r>
+        <w:rPr>
+          <w:highlight w:val="white"/>
+        </w:rPr>
+        <w:t>Results indicate that influence-awareness in an IA-AMP retrospectively predicted the effect size of a traditional AMP, even when the two measures assessed attitudes towards different domains. We once again replicated our finding that AMP effects are driven by a subset of trials and highly influence-aware participants, and also showed that these highly influence-aware participants are consistent regardless of the domain assessed. It seems the AMP does not reflect the implicit evaluations of groups of people in general, but rather the evaluations of those individuals who are highly influence-aware.</w:t>
+      </w:r>
+    </w:p>
+    <w:p>
+      <w:pPr>
+        <w:pStyle w:val="Heading1"/>
+      </w:pPr>
+      <w:bookmarkStart w:id="17" w:name="_z337ya" w:colFirst="0" w:colLast="0"/>
       <w:bookmarkEnd w:id="17"/>
-      <w:r>
-        <w:t>Discussion</w:t>
-      </w:r>
-    </w:p>
-    <w:p>
-      <w:pPr>
-        <w:pStyle w:val="normal0"/>
-        <w:rPr>
-          <w:highlight w:val="white"/>
-        </w:rPr>
-      </w:pPr>
-      <w:r>
-        <w:tab/>
-      </w:r>
-      <w:r>
-        <w:rPr>
-          <w:highlight w:val="white"/>
-        </w:rPr>
-        <w:t>Results indicate that influence-awareness in an IA-AMP retrospectively predicted the effect size of a traditional AMP, even when the two measures assessed attitudes towards different domains. We once again replicated our finding that AMP effects are driven by a subset of trials and highly influence-aware participants, and also showed that these highly influence-aware participants are consistent regardless of the domain assessed. It seems the AMP does not reflect the implicit evaluations of groups of people in general, but rather the evaluations of those individuals who are highly influence-aware.</w:t>
-      </w:r>
-    </w:p>
-    <w:p>
-      <w:pPr>
-        <w:pStyle w:val="Heading1"/>
-      </w:pPr>
-      <w:bookmarkStart w:id="18" w:name="_z337ya" w:colFirst="0" w:colLast="0"/>
-      <w:bookmarkEnd w:id="18"/>
       <w:r>
         <w:lastRenderedPageBreak/>
         <w:t>Experiment 4: The AMP’s Predictive Utility is Driven by Influence-Aware Trials</w:t>
@@ -2905,8 +2908,8 @@
       <w:pPr>
         <w:pStyle w:val="Heading2"/>
       </w:pPr>
-      <w:bookmarkStart w:id="19" w:name="_3j2qqm3" w:colFirst="0" w:colLast="0"/>
-      <w:bookmarkEnd w:id="19"/>
+      <w:bookmarkStart w:id="18" w:name="_3j2qqm3" w:colFirst="0" w:colLast="0"/>
+      <w:bookmarkEnd w:id="18"/>
       <w:r>
         <w:t>Method</w:t>
       </w:r>
@@ -3000,8 +3003,8 @@
       <w:pPr>
         <w:pStyle w:val="Heading2"/>
       </w:pPr>
-      <w:bookmarkStart w:id="20" w:name="_1y810tw" w:colFirst="0" w:colLast="0"/>
-      <w:bookmarkEnd w:id="20"/>
+      <w:bookmarkStart w:id="19" w:name="_1y810tw" w:colFirst="0" w:colLast="0"/>
+      <w:bookmarkEnd w:id="19"/>
       <w:r>
         <w:t>Results</w:t>
       </w:r>
@@ -3565,21 +3568,21 @@
       <w:pPr>
         <w:pStyle w:val="Heading2"/>
       </w:pPr>
-      <w:bookmarkStart w:id="21" w:name="_4i7ojhp" w:colFirst="0" w:colLast="0"/>
+      <w:bookmarkStart w:id="20" w:name="_4i7ojhp" w:colFirst="0" w:colLast="0"/>
+      <w:bookmarkEnd w:id="20"/>
+      <w:r>
+        <w:t>Discussion</w:t>
+      </w:r>
+    </w:p>
+    <w:p>
+      <w:pPr>
+        <w:pStyle w:val="normal0"/>
+        <w:rPr>
+          <w:highlight w:val="white"/>
+        </w:rPr>
+      </w:pPr>
+      <w:bookmarkStart w:id="21" w:name="_2xcytpi" w:colFirst="0" w:colLast="0"/>
       <w:bookmarkEnd w:id="21"/>
-      <w:r>
-        <w:t>Discussion</w:t>
-      </w:r>
-    </w:p>
-    <w:p>
-      <w:pPr>
-        <w:pStyle w:val="normal0"/>
-        <w:rPr>
-          <w:highlight w:val="white"/>
-        </w:rPr>
-      </w:pPr>
-      <w:bookmarkStart w:id="22" w:name="_2xcytpi" w:colFirst="0" w:colLast="0"/>
-      <w:bookmarkEnd w:id="22"/>
       <w:r>
         <w:tab/>
         <w:t xml:space="preserve">Results indicate that </w:t>
@@ -3602,8 +3605,8 @@
       <w:pPr>
         <w:pStyle w:val="Heading1"/>
       </w:pPr>
-      <w:bookmarkStart w:id="23" w:name="_1ci93xb" w:colFirst="0" w:colLast="0"/>
-      <w:bookmarkEnd w:id="23"/>
+      <w:bookmarkStart w:id="22" w:name="_1ci93xb" w:colFirst="0" w:colLast="0"/>
+      <w:bookmarkEnd w:id="22"/>
       <w:r>
         <w:t>Experiment 5: Recent Modifications to the AMP do not Reduce the Impact of Influence-Awareness on AMP Effects</w:t>
       </w:r>
@@ -3665,8 +3668,8 @@
       <w:pPr>
         <w:pStyle w:val="Heading2"/>
       </w:pPr>
-      <w:bookmarkStart w:id="24" w:name="_3whwml4" w:colFirst="0" w:colLast="0"/>
-      <w:bookmarkEnd w:id="24"/>
+      <w:bookmarkStart w:id="23" w:name="_3whwml4" w:colFirst="0" w:colLast="0"/>
+      <w:bookmarkEnd w:id="23"/>
       <w:r>
         <w:t>Method</w:t>
       </w:r>
@@ -3793,8 +3796,8 @@
       <w:pPr>
         <w:pStyle w:val="Heading2"/>
       </w:pPr>
-      <w:bookmarkStart w:id="25" w:name="_2bn6wsx" w:colFirst="0" w:colLast="0"/>
-      <w:bookmarkEnd w:id="25"/>
+      <w:bookmarkStart w:id="24" w:name="_2bn6wsx" w:colFirst="0" w:colLast="0"/>
+      <w:bookmarkEnd w:id="24"/>
       <w:r>
         <w:t>Results</w:t>
       </w:r>
@@ -4208,8 +4211,8 @@
       <w:pPr>
         <w:pStyle w:val="Heading2"/>
       </w:pPr>
-      <w:bookmarkStart w:id="26" w:name="_qsh70q" w:colFirst="0" w:colLast="0"/>
-      <w:bookmarkEnd w:id="26"/>
+      <w:bookmarkStart w:id="25" w:name="_qsh70q" w:colFirst="0" w:colLast="0"/>
+      <w:bookmarkEnd w:id="25"/>
       <w:r>
         <w:t>Discussion</w:t>
       </w:r>
@@ -4227,8 +4230,8 @@
       <w:pPr>
         <w:pStyle w:val="Heading1"/>
       </w:pPr>
-      <w:bookmarkStart w:id="27" w:name="_3as4poj" w:colFirst="0" w:colLast="0"/>
-      <w:bookmarkEnd w:id="27"/>
+      <w:bookmarkStart w:id="26" w:name="_3as4poj" w:colFirst="0" w:colLast="0"/>
+      <w:bookmarkEnd w:id="26"/>
       <w:r>
         <w:t>Meta-analyses</w:t>
       </w:r>
@@ -4993,34 +4996,31 @@
     </w:p>
     <w:p>
       <w:pPr>
+        <w:pStyle w:val="Heading1"/>
+      </w:pPr>
+      <w:bookmarkStart w:id="27" w:name="_17a0d0i4zlev" w:colFirst="0" w:colLast="0"/>
+      <w:bookmarkEnd w:id="27"/>
+      <w:r>
+        <w:t>Structural Validity:</w:t>
+      </w:r>
+    </w:p>
+    <w:p>
+      <w:pPr>
+        <w:pStyle w:val="Heading1"/>
+      </w:pPr>
+      <w:bookmarkStart w:id="28" w:name="_on4gqxaif0ao" w:colFirst="0" w:colLast="0"/>
+      <w:bookmarkEnd w:id="28"/>
+      <w:r>
+        <w:t>‘Implicitness’ aside, does the (IA)AMP even represent a valid measure of evaluations?</w:t>
+      </w:r>
+    </w:p>
+    <w:p>
+      <w:pPr>
         <w:pStyle w:val="normal0"/>
         <w:ind w:firstLine="720"/>
-        <w:rPr>
-          <w:b/>
-        </w:rPr>
-      </w:pPr>
-      <w:r>
-        <w:t xml:space="preserve">Additional analyses reported in the Supplementary Materials also suggest that the (IA-)AMP does not function as a structurally sound measure of evaluations (implicit or explicit) when considering only (a) non-influence aware trials on the IA-AMP, or (b) participants who are not highly influence-aware (influence awareness &lt; 66%, i.e., 79% of participants; see Supplementary Materials). </w:t>
-      </w:r>
-    </w:p>
-    <w:p>
-      <w:pPr>
-        <w:pStyle w:val="Heading1"/>
-      </w:pPr>
-      <w:bookmarkStart w:id="28" w:name="_17a0d0i4zlev" w:colFirst="0" w:colLast="0"/>
-      <w:bookmarkEnd w:id="28"/>
-      <w:r>
-        <w:t>Structural Validity:</w:t>
-      </w:r>
-    </w:p>
-    <w:p>
-      <w:pPr>
-        <w:pStyle w:val="Heading1"/>
-      </w:pPr>
-      <w:bookmarkStart w:id="29" w:name="_on4gqxaif0ao" w:colFirst="0" w:colLast="0"/>
-      <w:bookmarkEnd w:id="29"/>
-      <w:r>
-        <w:t>‘Implicitness’ aside, does the (IA)AMP even represent a valid measure of evaluations?</w:t>
+      </w:pPr>
+      <w:r>
+        <w:t xml:space="preserve">The previous analyses focus on the question of whether the AMP effect can be considered as an implicit measure. Results demonstrate that the AMP effect is driven by influence aware responses (within participants) and the participants who are more highly influence aware (between participants). The AMP is therefore not implicit in the sense of unaware. </w:t>
       </w:r>
     </w:p>
     <w:p>
@@ -5029,11 +5029,29 @@
         <w:ind w:firstLine="720"/>
       </w:pPr>
       <w:r>
-        <w:t xml:space="preserve">The previous analyses focus on the question of whether the AMP effect can be considered as an implicit measure. Results demonstrate that the AMP effect is driven by </w:t>
+        <w:t xml:space="preserve">One point we highlight later in the General Discussion section is that researchers may be tempted to view the IA-AMP’s influence-aware trials as contamination or noise, and to create an </w:t>
       </w:r>
       <w:r>
         <w:lastRenderedPageBreak/>
-        <w:t xml:space="preserve">influence aware responses (within participants) and the participants who are more highly influence aware (between participants). The AMP is therefore not implicit in the sense of unaware. </w:t>
+        <w:t xml:space="preserve">AMP variant and exclusively use responses from the non-influence aware trials of that task to create a better implicit measure. On the one hand, and as we caution in the General Discussion, data from our Influence-Awareness AMP’s </w:t>
+      </w:r>
+      <w:r>
+        <w:rPr>
+          <w:i/>
+        </w:rPr>
+        <w:t>non-influence aware</w:t>
+      </w:r>
+      <w:r>
+        <w:t xml:space="preserve"> trials should not necessarily be interpreted as representing </w:t>
+      </w:r>
+      <w:r>
+        <w:rPr>
+          <w:i/>
+        </w:rPr>
+        <w:t xml:space="preserve">influence unaware </w:t>
+      </w:r>
+      <w:r>
+        <w:t xml:space="preserve">responding. For this, a different task would have to be developed and tested (e.g., an Influence-Unawareness AMP). On the other hand, it is perhaps useful to explore the utility of the non-influence aware trials as a (possibly implicit) measure of evaluations, while bearing the above caveat in mind. </w:t>
       </w:r>
     </w:p>
     <w:p>
@@ -5042,25 +5060,25 @@
         <w:ind w:firstLine="720"/>
       </w:pPr>
       <w:r>
-        <w:t xml:space="preserve">One point we highlight later in the General Discussion section is that researchers may be tempted to view the IA-AMP’s influence-aware trials as contamination or noise, and to create an AMP variant and exclusively use responses from the non-influence aware trials of that task to create a better implicit measure. On the one hand, and as we caution in the General Discussion, data from our Influence-Awareness AMP’s </w:t>
-      </w:r>
-      <w:r>
-        <w:rPr>
-          <w:i/>
-        </w:rPr>
-        <w:t>non-influence aware</w:t>
-      </w:r>
-      <w:r>
-        <w:t xml:space="preserve"> trials should not necessarily be interpreted as representing </w:t>
-      </w:r>
-      <w:r>
-        <w:rPr>
-          <w:i/>
-        </w:rPr>
-        <w:t xml:space="preserve">influence unaware </w:t>
-      </w:r>
-      <w:r>
-        <w:t xml:space="preserve">responding. For this, a different task would have to be developed and tested (e.g., an Influence-Unawareness AMP). On the other hand, it is perhaps useful to explore the utility of the non-influence aware trials as a (possibly implicit) measure of evaluations, while bearing the above caveat in mind. </w:t>
+        <w:t xml:space="preserve">For the sake of these analyses, let us take the best case scenario and assume that non-influence aware responses somehow do represent influence unaware responses. This would certainly mean that the effect itself would qualify as ‘implicit’ in the sense of unaware. Yet the question of whether responding on these trials represent a </w:t>
+      </w:r>
+      <w:r>
+        <w:rPr>
+          <w:i/>
+        </w:rPr>
+        <w:t>measure</w:t>
+      </w:r>
+      <w:r>
+        <w:t xml:space="preserve"> of evaluations still remains. In other words, is the IA-AMP effect a structurally-sound </w:t>
+      </w:r>
+      <w:r>
+        <w:rPr>
+          <w:i/>
+        </w:rPr>
+        <w:t>measure of evaluations</w:t>
+      </w:r>
+      <w:r>
+        <w:t xml:space="preserve"> at all?</w:t>
       </w:r>
     </w:p>
     <w:p>
@@ -5069,25 +5087,16 @@
         <w:ind w:firstLine="720"/>
       </w:pPr>
       <w:r>
-        <w:t xml:space="preserve">For the sake of these analyses, let us take the best case scenario and assume that non-influence aware responses somehow do represent influence unaware responses. This would certainly mean that the effect itself would qualify as ‘implicit’ in the sense of unaware. Yet the question of whether responding on these trials represent a </w:t>
-      </w:r>
-      <w:r>
-        <w:rPr>
-          <w:i/>
-        </w:rPr>
-        <w:t>measure</w:t>
-      </w:r>
-      <w:r>
-        <w:t xml:space="preserve"> of evaluations still remains. In other words, is the IA-AMP effect a structurally-sound </w:t>
-      </w:r>
-      <w:r>
-        <w:rPr>
-          <w:i/>
-        </w:rPr>
-        <w:t>measure of evaluations</w:t>
-      </w:r>
-      <w:r>
-        <w:t xml:space="preserve"> at all?</w:t>
+        <w:t>The current analyses examine this latter question by examining the AMP’s structural validity. Recent work indicates that assessments of a measure’s structural validity are vital to theoretical development reliant on the results of that measure. Yet thorough consideration of structural validity is often overlooked</w:t>
+      </w:r>
+      <w:r>
+        <w:rPr>
+          <w:rFonts w:eastAsia="Cambria"/>
+        </w:rPr>
+        <w:t xml:space="preserve"> </w:t>
+      </w:r>
+      <w:r>
+        <w:t xml:space="preserve">(Flake &amp; Fried, 2019; Hussey &amp; Hughes, 2018). We therefore examine the AMP’s structural validity. </w:t>
       </w:r>
     </w:p>
     <w:p>
@@ -5096,77 +5105,62 @@
         <w:ind w:firstLine="720"/>
       </w:pPr>
       <w:r>
-        <w:t>The current analyses examine this latter question by examining the AMP’s structural validity. Recent work indicates that assessments of a measure’s structural validity are vital to theoretical development reliant on the results of that measure. Yet thorough consideration of structural validity is often overlooked</w:t>
-      </w:r>
-      <w:r>
-        <w:rPr>
-          <w:rFonts w:eastAsia="Cambria"/>
-        </w:rPr>
-        <w:t xml:space="preserve"> </w:t>
-      </w:r>
-      <w:r>
-        <w:t xml:space="preserve">(Flake &amp; Fried, 2019; Hussey &amp; Hughes, 2018). We therefore examine the AMP’s structural validity. </w:t>
+        <w:t>Throughout our manuscript we employed a common method of scoring the AMP: the difference score between evaluations of trials preceded by one prime type (e.g., positive stimuli) versus trials preceded by the other prime type (e.g., negative stimuli)</w:t>
+      </w:r>
+      <w:r>
+        <w:rPr>
+          <w:rStyle w:val="FootnoteReference"/>
+        </w:rPr>
+        <w:footnoteReference w:id="10"/>
+      </w:r>
+      <w:r>
+        <w:t xml:space="preserve">. Such an approach means that a specific type of measurement model and factor structure is consistently assumed to </w:t>
+      </w:r>
+      <w:r>
+        <w:lastRenderedPageBreak/>
+        <w:t xml:space="preserve">generate AMP effects - namely - two </w:t>
+      </w:r>
+      <w:r>
+        <w:rPr>
+          <w:i/>
+        </w:rPr>
+        <w:t>negatively correlated</w:t>
+      </w:r>
+      <w:r>
+        <w:t xml:space="preserve"> latent variables (for a discussion of the latent variable structures implied by simple scoring metrics see Rose, Wagner, Mayer, &amp; Nagengast, 2019). For example, on the positive-negative IA-AMP, ratings on trials preceded by positive primes should be negatively correlated with ratings of trials preceded by negative primes (regardless of whether the influence of primes occurs inside or outside of awareness). The corollary of this point is that, were positive correlations between these trial types to be found, this would imply that the primes are not influencing target evaluations, and therefore the task is not functioning as a sound measure of target evaluations as a function of these primes. With this in mind, we assessed the directionality of the correlations between ratings between the two prime types as a simple test of the AMP’s structural validity.</w:t>
+      </w:r>
+      <w:r>
+        <w:rPr>
+          <w:rStyle w:val="FootnoteReference"/>
+        </w:rPr>
+        <w:footnoteReference w:id="11"/>
+      </w:r>
+      <w:r>
+        <w:t xml:space="preserve"> Comparable to previous analyses, we also examined whether this correlation was moderated by influence-awareness, both within and between participants. </w:t>
+      </w:r>
+    </w:p>
+    <w:p>
+      <w:pPr>
+        <w:pStyle w:val="Heading2"/>
+      </w:pPr>
+      <w:r>
+        <w:t>Structural validity of the IA-AMP between influence-aware and non-influence aware trials</w:t>
       </w:r>
     </w:p>
     <w:p>
       <w:pPr>
         <w:pStyle w:val="normal0"/>
         <w:ind w:firstLine="720"/>
-      </w:pPr>
+        <w:rPr>
+          <w:highlight w:val="white"/>
+        </w:rPr>
+      </w:pPr>
+      <w:r>
+        <w:t xml:space="preserve">We first assessed the IA-AMP’s structural validity within participants (i.e., between influence-aware and non-influence aware trials). IA-AMP data was taken from Experiments 1-5. Mean ratings for each prime type were calculated for each participant, separated by influence aware and non-influence aware trials. A linear mixed-effects model was constructed using the lme4 R package (Bates, Mächler, Bolker, &amp; Walker, 2015), with mean ratings of Prime Type B trials (e.g., negative images) as the DV, and mean ratings of Prime Type A trials (e.g., positive images) and Influence Awareness as the IVs. Experiment and AMP domain were entered as crossed random effects. The interaction effect represented the key hypothesis test. Results demonstrated that the correlation between ratings of the Prime Type A and Prime Type B trials </w:t>
+      </w:r>
       <w:r>
         <w:lastRenderedPageBreak/>
-        <w:t>Throughout our manuscript we employed a common method of scoring the AMP: the difference score between evaluations of trials preceded by one prime type (e.g., positive stimuli) versus trials preceded by the other prime type (e.g., negative stimuli)</w:t>
-      </w:r>
-      <w:r>
-        <w:rPr>
-          <w:rStyle w:val="FootnoteReference"/>
-        </w:rPr>
-        <w:footnoteReference w:id="10"/>
-      </w:r>
-      <w:r>
-        <w:t xml:space="preserve">. Such an approach means that a specific type of measurement model and factor structure is consistently assumed to generate AMP effects - namely - two </w:t>
-      </w:r>
-      <w:r>
-        <w:rPr>
-          <w:i/>
-        </w:rPr>
-        <w:t>negatively correlated</w:t>
-      </w:r>
-      <w:r>
-        <w:t xml:space="preserve"> latent variables (for a discussion of the latent variable structures implied by simple scoring metrics see Rose, Wagner, Mayer, &amp; Nagengast, 2019). For example, on the positive-negative IA-AMP, ratings on trials preceded by positive primes should be negatively correlated with ratings of trials preceded by negative primes (regardless of whether the influence of primes occurs inside or outside of awareness). The corollary of this point is that, were positive correlations between these trial types to be found, this would imply that the primes are not influencing target evaluations, and therefore the task is not functioning as a sound measure of target evaluations as a function of these primes. With this in mind, we assessed the directionality of the correlations between ratings between the two prime types as a simple test of the AMP’s structural validity.</w:t>
-      </w:r>
-      <w:r>
-        <w:rPr>
-          <w:rStyle w:val="FootnoteReference"/>
-        </w:rPr>
-        <w:footnoteReference w:id="11"/>
-      </w:r>
-      <w:r>
-        <w:t xml:space="preserve"> Comparable to previous analyses, we also examined whether this correlation was moderated by influence-awareness, both within and between participants. </w:t>
-      </w:r>
-    </w:p>
-    <w:p>
-      <w:pPr>
-        <w:pStyle w:val="Heading2"/>
-      </w:pPr>
-      <w:r>
-        <w:t>Structural validity of the IA-AMP between influence-aware and non-influence aware trials</w:t>
-      </w:r>
-    </w:p>
-    <w:p>
-      <w:pPr>
-        <w:pStyle w:val="normal0"/>
-        <w:ind w:firstLine="720"/>
-        <w:rPr>
-          <w:highlight w:val="white"/>
-        </w:rPr>
-      </w:pPr>
-      <w:r>
-        <w:t xml:space="preserve">We first assessed the IA-AMP’s structural validity within participants (i.e., between influence-aware and non-influence aware trials). IA-AMP data was taken from Experiments 1-5. Mean ratings for each prime type were calculated for each participant, separated by influence </w:t>
-      </w:r>
-      <w:r>
-        <w:lastRenderedPageBreak/>
-        <w:t xml:space="preserve">aware and non-influence aware trials. A linear mixed-effects model was constructed using the lme4 R package (Bates, Mächler, Bolker, &amp; Walker, 2015), with mean ratings of Prime Type B trials (e.g., negative images) as the DV, and mean ratings of Prime Type A trials (e.g., positive images) and Influence Awareness as the IVs. Experiment and AMP domain were entered as crossed random effects. The interaction effect represented the key hypothesis test. Results demonstrated that the correlation between ratings of the Prime Type A and Prime Type B trials on the traditional AMP was strongly moderated by participants’ influence-awareness rate in the later IA-AMP, </w:t>
+        <w:t xml:space="preserve">on the traditional AMP was strongly moderated by participants’ influence-awareness rate in the later IA-AMP, </w:t>
       </w:r>
       <w:r>
         <w:rPr>
@@ -5230,7 +5224,6 @@
           <w:noProof/>
           <w:lang w:val="en-US"/>
         </w:rPr>
-        <w:lastRenderedPageBreak/>
         <w:drawing>
           <wp:inline distT="0" distB="0" distL="0" distR="0" wp14:anchorId="649475F4" wp14:editId="5EE331F6">
             <wp:extent cx="5948045" cy="4572000"/>
@@ -5311,6 +5304,7 @@
         <w:pStyle w:val="Heading2"/>
       </w:pPr>
       <w:r>
+        <w:lastRenderedPageBreak/>
         <w:t>Structural validity of the AMP across participants’ influence-awareness rates</w:t>
       </w:r>
     </w:p>
@@ -5320,11 +5314,7 @@
         <w:ind w:firstLine="720"/>
       </w:pPr>
       <w:r>
-        <w:t xml:space="preserve">We also assessed the traditional AMP’s structural validity between participants who demonstrated different levels of influence-awareness. As in the third meta-analysis in the main manuscript, suitable data were taken from experiments that included both an AMP and IA-AMP (i.e., Experiments 2, 3, and 5). Mean ratings for each prime type on the AMP were calculated for each participant, as well as their influence-awareness awareness rate on the IA-AMP. A linear mixed-effects model was constructed with mean ratings on Prime Type B trials (e.g., negative </w:t>
-      </w:r>
-      <w:r>
-        <w:lastRenderedPageBreak/>
-        <w:t xml:space="preserve">images) as the DV, and mean ratings of Prime Type A trials (e.g., positive images) and influence rate as the IVs. Experiment and AMP domain were entered as crossed random effects. The interaction effect represented the key hypothesis test. Results demonstrated that the correlation between ratings of the Prime Type A and Prime Type B trials on the traditional AMP was strongly moderated by participants’ influence-awareness rate in the later IA-AMP, </w:t>
+        <w:t xml:space="preserve">We also assessed the traditional AMP’s structural validity between participants who demonstrated different levels of influence-awareness. As in the third meta-analysis in the main manuscript, suitable data were taken from experiments that included both an AMP and IA-AMP (i.e., Experiments 2, 3, and 5). Mean ratings for each prime type on the AMP were calculated for each participant, as well as their influence-awareness awareness rate on the IA-AMP. A linear mixed-effects model was constructed with mean ratings on Prime Type B trials (e.g., negative images) as the DV, and mean ratings of Prime Type A trials (e.g., positive images) and influence rate as the IVs. Experiment and AMP domain were entered as crossed random effects. The interaction effect represented the key hypothesis test. Results demonstrated that the correlation between ratings of the Prime Type A and Prime Type B trials on the traditional AMP was strongly moderated by participants’ influence-awareness rate in the later IA-AMP, </w:t>
       </w:r>
       <w:r>
         <w:rPr>
@@ -5400,6 +5390,7 @@
           <w:noProof/>
           <w:lang w:val="en-US"/>
         </w:rPr>
+        <w:lastRenderedPageBreak/>
         <w:drawing>
           <wp:inline distT="0" distB="0" distL="0" distR="0" wp14:anchorId="4513D6D7" wp14:editId="12A7FE39">
             <wp:extent cx="5948045" cy="4572000"/>
@@ -5489,8 +5480,14 @@
         <w:rPr>
           <w:highlight w:val="white"/>
         </w:rPr>
+        <w:t xml:space="preserve">Specifically, participants’ ratings on the two prime type trials were negatively correlated (as required) when their influence-awareness rates were high. However, positive correlations were found when influence-awareness rates were low. This strongly suggests that the primes only exert influence on ratings within the AMP task when participants are highly influence-aware (see Figure 6). Specifically, the tipping point at which correlations become negative and the measure begins to demonstrate this aspect of structural validity was an influence-awareness </w:t>
+      </w:r>
+      <w:r>
+        <w:rPr>
+          <w:highlight w:val="white"/>
+        </w:rPr>
         <w:lastRenderedPageBreak/>
-        <w:t xml:space="preserve">Specifically, participants’ ratings on the two prime type trials were negatively correlated (as required) when their influence-awareness rates were high. However, positive correlations were found when influence-awareness rates were low. This strongly suggests that the primes only exert influence on ratings within the AMP task when participants are highly influence-aware (see Figure 6). Specifically, the tipping point at which correlations become negative and the measure begins to demonstrate this aspect of structural validity was an influence-awareness rates of &gt; 66%. As such, results show that the AMP demonstrates violated this aspect of structural validity in 79% of participants. </w:t>
+        <w:t xml:space="preserve">rates of &gt; 66%. As such, results show that the AMP demonstrates violated this aspect of structural validity in 79% of participants. </w:t>
       </w:r>
     </w:p>
     <w:p>
@@ -5556,723 +5553,720 @@
           <w:highlight w:val="white"/>
         </w:rPr>
       </w:pPr>
-      <w:bookmarkStart w:id="30" w:name="_gjdgxs" w:colFirst="0" w:colLast="0"/>
+      <w:bookmarkStart w:id="29" w:name="_gjdgxs" w:colFirst="0" w:colLast="0"/>
+      <w:bookmarkEnd w:id="29"/>
+      <w:r>
+        <w:rPr>
+          <w:highlight w:val="white"/>
+        </w:rPr>
+        <w:t xml:space="preserve">The tradeoff between implicit and non-implicit responding therefore appears to go beyond the power implications (see General Discussion), and also have a bearing on the task’s structural validity – the degree to which scores can be said to represent a sound </w:t>
+      </w:r>
+      <w:r>
+        <w:rPr>
+          <w:i/>
+          <w:highlight w:val="white"/>
+        </w:rPr>
+        <w:t xml:space="preserve">measure of evaluations </w:t>
+      </w:r>
+      <w:r>
+        <w:rPr>
+          <w:highlight w:val="white"/>
+        </w:rPr>
+        <w:t>at all. For the majority of participants, this seems to not be the case.</w:t>
+      </w:r>
+    </w:p>
+    <w:p>
+      <w:pPr>
+        <w:pStyle w:val="Heading1"/>
+      </w:pPr>
+      <w:bookmarkStart w:id="30" w:name="_9nlle9yh1pyw" w:colFirst="0" w:colLast="0"/>
       <w:bookmarkEnd w:id="30"/>
       <w:r>
-        <w:rPr>
-          <w:highlight w:val="white"/>
-        </w:rPr>
-        <w:t xml:space="preserve">The tradeoff between implicit and non-implicit responding therefore appears to go beyond the power implications (see General Discussion), and also have a bearing on the task’s </w:t>
-      </w:r>
-      <w:r>
-        <w:rPr>
-          <w:highlight w:val="white"/>
-        </w:rPr>
+        <w:t xml:space="preserve"> General Discussion</w:t>
+      </w:r>
+    </w:p>
+    <w:p>
+      <w:pPr>
+        <w:pStyle w:val="normal0"/>
+        <w:ind w:firstLine="720"/>
+      </w:pPr>
+      <w:r>
+        <w:rPr>
+          <w:highlight w:val="white"/>
+        </w:rPr>
+        <w:t xml:space="preserve">The vast majority of AMP research has assumed that effects on the task are driven by the </w:t>
+      </w:r>
+      <w:r>
+        <w:rPr>
+          <w:i/>
+          <w:highlight w:val="white"/>
+        </w:rPr>
+        <w:t xml:space="preserve">misattribution </w:t>
+      </w:r>
+      <w:r>
+        <w:rPr>
+          <w:highlight w:val="white"/>
+        </w:rPr>
+        <w:t xml:space="preserve">of a prime’s valence to a target stimulus without one’s </w:t>
+      </w:r>
+      <w:r>
+        <w:rPr>
+          <w:i/>
+        </w:rPr>
+        <w:t xml:space="preserve">intention </w:t>
+      </w:r>
+      <w:r>
+        <w:t xml:space="preserve">or </w:t>
+      </w:r>
+      <w:r>
+        <w:rPr>
+          <w:i/>
+        </w:rPr>
+        <w:t>awareness</w:t>
+      </w:r>
+      <w:r>
+        <w:t xml:space="preserve"> that this is happening (Payne et al., 2005)</w:t>
+      </w:r>
+      <w:r>
+        <w:rPr>
+          <w:i/>
+          <w:highlight w:val="white"/>
+        </w:rPr>
+        <w:t xml:space="preserve">. </w:t>
+      </w:r>
+      <w:r>
+        <w:rPr>
+          <w:highlight w:val="white"/>
+        </w:rPr>
+        <w:t xml:space="preserve">AMP effects are therefore said to be ‘implicit’ to the extent that the </w:t>
+      </w:r>
+      <w:r>
+        <w:t xml:space="preserve">mental process mediating a participant’s task performance (misattribution) </w:t>
+      </w:r>
+      <w:r>
         <w:lastRenderedPageBreak/>
-        <w:t xml:space="preserve">structural validity – the degree to which scores can be said to represent a sound </w:t>
-      </w:r>
-      <w:r>
-        <w:rPr>
-          <w:i/>
-          <w:highlight w:val="white"/>
-        </w:rPr>
-        <w:t xml:space="preserve">measure of evaluations </w:t>
-      </w:r>
-      <w:r>
-        <w:rPr>
-          <w:highlight w:val="white"/>
-        </w:rPr>
-        <w:t>at all. For the majority of participants, this seems to not be the case.</w:t>
+        <w:t xml:space="preserve">operates under two automaticity conditions (unintentional and unaware). Although several papers seem to support this idea (Gawronski &amp; Ye, 2014; Payne et al., 2013), they are each subject to methodological, statistical, and conceptual issues that limit their evidential value. Across five pre-registered and highly-powered studies, we sought to overcome those issues, test the above assumptions, and offer a clearer insight into the ‘implicitness’ of the AMP effect. Our goal was to determine if people are in fact aware of the prime’s influence on their evaluations, and if it is this awareness which drives AMP effects. </w:t>
+      </w:r>
+    </w:p>
+    <w:p>
+      <w:pPr>
+        <w:pStyle w:val="Heading2"/>
+      </w:pPr>
+      <w:bookmarkStart w:id="31" w:name="_49x2ik5" w:colFirst="0" w:colLast="0"/>
+      <w:bookmarkEnd w:id="31"/>
+      <w:r>
+        <w:t>Overview of Findings</w:t>
+      </w:r>
+    </w:p>
+    <w:p>
+      <w:pPr>
+        <w:pStyle w:val="normal0"/>
+        <w:ind w:firstLine="720"/>
+      </w:pPr>
+      <w:r>
+        <w:t>Each of our studies employed at least one IA-AMP that was designed to capture influence-awareness in a trial-by-trial, ‘online’ fashion. Across experiments, IA-AMP effects were consistently driven by the subset of trials in which people reported awareness of the prime’s influence on their evaluations. This is at odds with a core premise underpinning the AMP’s use. Moreover, influence-awareness was found to drive not only the magnitude of the IA-AMP effect but also its predictive validity: Experiment 4 showed that IA-AMP effects calculated using only influence-aware trials discriminated between participants’ political orientations (</w:t>
+      </w:r>
+      <w:r>
+        <w:rPr>
+          <w:i/>
+          <w:highlight w:val="white"/>
+        </w:rPr>
+        <w:t>d</w:t>
+      </w:r>
+      <w:r>
+        <w:rPr>
+          <w:highlight w:val="white"/>
+        </w:rPr>
+        <w:t xml:space="preserve"> = 2.08, 95% CI [1.62, 2.55]) far better than </w:t>
+      </w:r>
+      <w:r>
+        <w:t xml:space="preserve">effects computed using only non-influence-aware trials </w:t>
+      </w:r>
+      <w:r>
+        <w:rPr>
+          <w:highlight w:val="white"/>
+        </w:rPr>
+        <w:t>(</w:t>
+      </w:r>
+      <w:r>
+        <w:rPr>
+          <w:i/>
+          <w:highlight w:val="white"/>
+        </w:rPr>
+        <w:t>d</w:t>
+      </w:r>
+      <w:r>
+        <w:rPr>
+          <w:highlight w:val="white"/>
+        </w:rPr>
+        <w:t xml:space="preserve"> = 0.62, 95% CI [0.33, 0.91])</w:t>
+      </w:r>
+      <w:r>
+        <w:t xml:space="preserve">. </w:t>
+      </w:r>
+    </w:p>
+    <w:p>
+      <w:pPr>
+        <w:pStyle w:val="normal0"/>
+        <w:ind w:firstLine="720"/>
+      </w:pPr>
+      <w:r>
+        <w:t xml:space="preserve">At the participant level, influence-awareness rates (i.e., the proportion of trials a person reports as being influenced-aware) varied substantially and bimodally between individuals, with the majority of people demonstrating a low rate (more than half of participants &lt; 20%) and a small subset of people demonstrating high overall influence (17% of participants &gt; 80% influence rate; see Figure 4). Critically, this influence-awareness rate predicted the absolute magnitude of IA-AMP effects between participants (Experiments 1-5: </w:t>
+      </w:r>
+      <w:r>
+        <w:rPr>
+          <w:i/>
+          <w:highlight w:val="white"/>
+        </w:rPr>
+        <w:t>B</w:t>
+      </w:r>
+      <w:r>
+        <w:rPr>
+          <w:highlight w:val="white"/>
+        </w:rPr>
+        <w:t xml:space="preserve"> = 0.52, 95% CI [0.45, </w:t>
+      </w:r>
+      <w:r>
+        <w:rPr>
+          <w:highlight w:val="white"/>
+        </w:rPr>
+        <w:lastRenderedPageBreak/>
+        <w:t>0.58]</w:t>
+      </w:r>
+      <w:r>
+        <w:t xml:space="preserve"> in meta analysis). In short, a subset of influence-aware trials, and participants who were highly influence-aware, drove IA-AMP effects and their predictive validity. </w:t>
+      </w:r>
+    </w:p>
+    <w:p>
+      <w:pPr>
+        <w:pStyle w:val="normal0"/>
+        <w:ind w:firstLine="720"/>
+      </w:pPr>
+      <w:r>
+        <w:t>When reflecting on these findings, one may be tempted to ask whether there something special about our the IA-AMP and therefore, more importantly, whether our results are applicable to the traditional AMP. For example, perhaps by prompting people on every trial to reflect on the influence of the prime on their evaluations we inflated the very influence-awareness we were attempting to measure. This is highly unlikely given that influence-awareness rates on the IA-AMP were strongly predictive of not only the IA-AMP effect itself, but also the magnitude of effects on a previously-completed traditional AMP (</w:t>
+      </w:r>
+      <w:r>
+        <w:rPr>
+          <w:i/>
+          <w:highlight w:val="white"/>
+        </w:rPr>
+        <w:t>B</w:t>
+      </w:r>
+      <w:r>
+        <w:rPr>
+          <w:highlight w:val="white"/>
+        </w:rPr>
+        <w:t xml:space="preserve"> = 0.43, 95% CI [0.29, 0.58]</w:t>
+      </w:r>
+      <w:r>
+        <w:t xml:space="preserve"> in meta analysis). Because the traditional AMP was always completed prior to the IA-AMP, effects on the traditional AMP were unperturbed by the modifications within the IA-AMP. This result held both when the traditional AMP and IA-AMP assessed the same domain (Experiments 2 &amp; 5), but, even more interestingly, also when they assessed different domains (e.g., political primes vs. simple valenced primes: Experiments 3 &amp; 4). The strongest demonstration of this can be found in Experiment 3, where the influence-awareness rate on a IA-AMP assessing one domain (generic positive/negative primes) predicted a previously-completed traditional AMP effect in a different domain (political primes). Taken together, we found strong evidence that traditional AMP effects are driven by highly influence-aware people and a subset of influence-aware trials. </w:t>
+      </w:r>
+    </w:p>
+    <w:p>
+      <w:pPr>
+        <w:pStyle w:val="normal0"/>
+        <w:ind w:firstLine="720"/>
+      </w:pPr>
+      <w:r>
+        <w:t xml:space="preserve">Perhaps most interestingly, the participants who drive the AMP effect was consistent </w:t>
+      </w:r>
+      <w:r>
+        <w:rPr>
+          <w:i/>
+        </w:rPr>
+        <w:t xml:space="preserve">across </w:t>
+      </w:r>
+      <w:r>
+        <w:t xml:space="preserve">AMPs. This was illustrated by the fact that (a) influence-aware rates predicted the magnitude of effects in previously-completed AMPs (Experiments 2-5, as discussed above), and (b) influence-aware rates correlated very strongly between two IA-AMPs in different domains </w:t>
+      </w:r>
+      <w:r>
+        <w:lastRenderedPageBreak/>
+        <w:t xml:space="preserve">(Experiment 4: </w:t>
+      </w:r>
+      <w:r>
+        <w:rPr>
+          <w:i/>
+          <w:color w:val="222222"/>
+          <w:highlight w:val="white"/>
+        </w:rPr>
+        <w:t>r</w:t>
+      </w:r>
+      <w:r>
+        <w:rPr>
+          <w:color w:val="222222"/>
+          <w:highlight w:val="white"/>
+        </w:rPr>
+        <w:t xml:space="preserve"> = 0.82, 95% CI [0.77, 0.86]</w:t>
+      </w:r>
+      <w:r>
+        <w:t xml:space="preserve">). This implies that the propensity to demonstrate an effect on the AMP </w:t>
+      </w:r>
+      <w:r>
+        <w:rPr>
+          <w:i/>
+        </w:rPr>
+        <w:t>in general</w:t>
+      </w:r>
+      <w:r>
+        <w:t>, regardless of the domain under investigation or the direction of the effect, may be a state- or trait-like individual difference (the implications of this finding are discussed below).</w:t>
+      </w:r>
+    </w:p>
+    <w:p>
+      <w:pPr>
+        <w:pStyle w:val="normal0"/>
+        <w:ind w:firstLine="720"/>
+      </w:pPr>
+      <w:r>
+        <w:t xml:space="preserve">Other researchers have previously noted that a subset of participants exert a disproportionate influence on AMP effects: Mann et al. (2019) recently argued that a subset of participants tend to intentionally evaluate prime rather than target stimuli, and thus contaminate the measure. They devised a modified AMP that purportedly eliminated this confound. In Experiment 5, we examined if applying the Mann et al. modifications to the AMP and IA-AMP would remove this effect. Results indicated that Mann et al.’s manipulations did not reduce this effect relative to the traditional AMP. </w:t>
+      </w:r>
+    </w:p>
+    <w:p>
+      <w:pPr>
+        <w:pStyle w:val="normal0"/>
+        <w:ind w:firstLine="720"/>
+      </w:pPr>
+      <w:r>
+        <w:t>To conclude, our findings demonstrate that (a) the AMP effect and its predictive validity are primarily driven by (non-implicit) influence-aware responding, (b) influence-awareness rates vary widely between individuals but are highly consistent within individuals, even across domains, (c) participants who are more highly influence-aware drive AMP effects, and (d) recent modifications to the AMP that purportedly control for such subsample effects do not reduce or resolve this issue.</w:t>
+      </w:r>
+    </w:p>
+    <w:p>
+      <w:pPr>
+        <w:pStyle w:val="Heading2"/>
+      </w:pPr>
+      <w:bookmarkStart w:id="32" w:name="_2p2csry" w:colFirst="0" w:colLast="0"/>
+      <w:bookmarkEnd w:id="32"/>
+      <w:r>
+        <w:t xml:space="preserve">Implications </w:t>
+      </w:r>
+    </w:p>
+    <w:p>
+      <w:pPr>
+        <w:pStyle w:val="normal0"/>
+      </w:pPr>
+      <w:r>
+        <w:rPr>
+          <w:i/>
+        </w:rPr>
+        <w:tab/>
+      </w:r>
+      <w:r>
+        <w:rPr>
+          <w:b/>
+        </w:rPr>
+        <w:t xml:space="preserve">Conceptual implications: Is the AMP an implicit measure? </w:t>
+      </w:r>
+      <w:r>
+        <w:t>The outcome of a measurement procedure may be considered implicit if it captures a cognitive process under one or more conditions of automaticity</w:t>
+      </w:r>
+      <w:r>
+        <w:rPr>
+          <w:i/>
+        </w:rPr>
+        <w:t xml:space="preserve">. </w:t>
+      </w:r>
+      <w:r>
+        <w:t xml:space="preserve">AMP effects have historically been argued to be implicit in the sense that they occur without awareness or intention (Payne et al., 2005). Yet our findings consistently show that AMP effects are driven by awareness, contrary to what is commonly </w:t>
+      </w:r>
+      <w:r>
+        <w:lastRenderedPageBreak/>
+        <w:t xml:space="preserve">claimed. When combined with the methodological, statistical, and conceptual issues present in past work (see introduction), compelling evidence for the implicitness of the AMP is currently lacking. Taken together, the trend of evidence does not support claims made by the </w:t>
+      </w:r>
+      <w:r>
+        <w:rPr>
+          <w:i/>
+        </w:rPr>
+        <w:t>implicit misattribution account</w:t>
+      </w:r>
+      <w:r>
+        <w:t xml:space="preserve"> of the AMP</w:t>
+      </w:r>
+      <w:r>
+        <w:rPr>
+          <w:i/>
+        </w:rPr>
+        <w:t>.</w:t>
+      </w:r>
+    </w:p>
+    <w:p>
+      <w:pPr>
+        <w:pStyle w:val="normal0"/>
+        <w:ind w:firstLine="720"/>
+      </w:pPr>
+      <w:r>
+        <w:t>Of course, it may be that AMP effects are still ‘implicit’ in the sense that they are emitted with awareness but under other automaticity conditions. Take, for instance, unintentionality: it may be that participants are very much aware of the primes’ influence on their target evaluations, but are nonetheless unable to help themselves from responding in a manner consistent with the prime’s valence. However, as we have already argued, the literature on the (un)intentionality of the AMP has a number of statistical, methodological, and conceptual issues which arguably undermine the credibility of their conclusions. In this sense, strongly compelling evidence for the unintentionality of AMP effects is currently lacking. Additionally, there has been little investigation into whether AMP effects possess other automaticity features (e.g., fast or efficient). This is particularly problematic given that a vast array of conceptual, theoretical, and empirical claims have been made based on the idea that AMP effect are implicit: for instance, claims about the automaticity of processes underlying evaluative conditioning (Jones, Fazio, &amp; Olson, 2009), anorexia nervosa (Spring &amp; Bulik, 2014), biases underlying racially-biased policing (Spencer, Charbonneau, &amp; Glaser, 2016), and affective responses which predict dysfunctional drinking (Payne, Govorun, &amp; Arbuckle, 2008). Despite nearly 15 years of research, methodologically strong and replicable evidence for the AMP effect’s implicitness is still worryingly absent.</w:t>
+      </w:r>
+    </w:p>
+    <w:p>
+      <w:pPr>
+        <w:pStyle w:val="normal0"/>
+        <w:ind w:firstLine="720"/>
+      </w:pPr>
+      <w:r>
+        <w:rPr>
+          <w:b/>
+        </w:rPr>
+        <w:t xml:space="preserve">Theoretical implications: Do AMP effects reflect a misattribution process? </w:t>
+      </w:r>
+      <w:r>
+        <w:t xml:space="preserve">As we mentioned in the introduction, most researchers subscribe to the idea that AMP effects are </w:t>
+      </w:r>
+      <w:r>
+        <w:lastRenderedPageBreak/>
+        <w:t xml:space="preserve">mediated by the misattribution of prime valence to the target stimulus (Bar-Anan &amp; Nosek, 2012; Gawronski &amp; Ye, 2015; Payne et al., 2005; Payne et al., 2013). Misattribution is traditionally conceived of as occurring in the absence of awareness (Schwarz &amp; Clore, 1983) and, as Payne and colleagues (2005) argued, can only occur when people are unable to control their responses. The fact that AMP effects rely heavily on awareness of prime influence suggests two possibilities. On the one hand, AMP effects may be driven by misattribution, as is often claimed, yet people are fully aware that misattribution is taking place. This would allow for the concept to be retained in some modified form. However, such an approach runs contrary to how misattribution is traditionally defined (Schwarz &amp; Clore, 1983), and would require an overhauling of the concept itself. Yet even if a redefinition of the construct were undertaken, our findings suggest that misattribution would still be occurring or captured in only those participants who were highly influence-aware, rather than people </w:t>
+      </w:r>
+      <w:r>
+        <w:rPr>
+          <w:i/>
+        </w:rPr>
+        <w:t xml:space="preserve">in general </w:t>
+      </w:r>
+      <w:r>
+        <w:t xml:space="preserve">(we return to this idea later on). As such, changing the conceptualization of misattribution does not by itself address the issues raised here. </w:t>
+      </w:r>
+    </w:p>
+    <w:p>
+      <w:pPr>
+        <w:pStyle w:val="normal0"/>
+        <w:ind w:firstLine="720"/>
+      </w:pPr>
+      <w:r>
+        <w:t xml:space="preserve"> On the other hand, it may be that misattribution is not the mechanism which mediates AMP effects. This possibility would have significant implications for a variety of theories and methods which rest on this idea. For instance, it would seriously challenge the implicit misattribution account of AMP effects which currently dominates the AMP literature. It would call into question recent theoretical perspectives on misattribution which rely on the AMP for support. This includes theoretical models relating to the process of misattribution itself (e.g., the process model of misattribution: Payne, Hall, Cameron, &amp; Bishara’s, 2010), as well as claims that evaluative conditioning is based on a misattribution process (Jones et al., 2009), and that psychological properties beyond evaluations can also be misattributed (Blaison, Imhoff, Hühnel, </w:t>
+      </w:r>
+      <w:r>
+        <w:lastRenderedPageBreak/>
+        <w:t xml:space="preserve">Hess, &amp; Banse, 2012). It would also call into question a number of second-generational tasks which attempt to exploit the misattribution of meaning (the Semantic Misattribution Procedure: Sava et al., 2012) and truth (the Truth Misattribution Procedure: Cummins &amp; De Houwer, 2019). Such measures have themselves been used to investigate psychological phenomena like gender stereotypes (Ye &amp; Gawronski, 2018), sexual preference, (Imhoff et al., 2011), self-concept (Wong, Burkley, Bell, Wang, &amp; Klann, 2017), and personality (Sava et al., 2012). It seems likely that the very same issues associated with influence-awareness in the traditional AMP are likely to play similar roles in these other procedures. Future work could employ a similar IA-AMP-style manipulation to these variants to investigate this issue in more detail. In short, our findings call into question several existing theoretical perspectives on misattribution. </w:t>
+      </w:r>
+    </w:p>
+    <w:p>
+      <w:pPr>
+        <w:pStyle w:val="normal0"/>
+        <w:ind w:firstLine="720"/>
+      </w:pPr>
+      <w:r>
+        <w:rPr>
+          <w:b/>
+        </w:rPr>
+        <w:t xml:space="preserve">Practical implications: Can we continue to use the AMP? </w:t>
+      </w:r>
+      <w:r>
+        <w:t xml:space="preserve">Imagine that we set the AMP’s status as an </w:t>
+      </w:r>
+      <w:r>
+        <w:rPr>
+          <w:i/>
+        </w:rPr>
+        <w:t xml:space="preserve">implicit </w:t>
+      </w:r>
+      <w:r>
+        <w:t xml:space="preserve">measure to one side and merely ask the question: does the task have utility as a measure of attitudes in general? Our findings suggest it does not. One of the most pressing issues raised by Experiments 1-5 is that instead of capturing general processes taking place in the general population, AMP effects seem to reflect a subset of influence-aware trials, especially in highly influence-aware participants who are consistent across AMPs. In other words, AMP effects are a poor index of ‘general’ evaluations in groups of people and a good measure of evaluations in highly influence-aware people (who make up a minority of individuals in the task). Such a finding suggests that scores on the measure do not reflect what most researchers assume or desire. This is highly problematic for its use in both basic and applied settings. </w:t>
+      </w:r>
+    </w:p>
+    <w:p>
+      <w:pPr>
+        <w:pStyle w:val="normal0"/>
+        <w:ind w:firstLine="720"/>
+      </w:pPr>
+      <w:r>
+        <w:t xml:space="preserve">To illustrate, imagine that a researcher is interested in assessing levels of implicit racial bias in law enforcement officers. She administers a race AMP to police officers, finds evidence </w:t>
+      </w:r>
+      <w:r>
+        <w:lastRenderedPageBreak/>
+        <w:t xml:space="preserve">of a large mean AMP effect for the group, and subsequently infers that police officers are, in general, implicitly biased against this racial group. Our findings suggest that the AMP effect is not capturing racial bias in populations </w:t>
+      </w:r>
+      <w:r>
+        <w:rPr>
+          <w:i/>
+        </w:rPr>
+        <w:t>in general</w:t>
+      </w:r>
+      <w:r>
+        <w:t>, but rather the performance of a select number of participants who are highly aware that race-related primes were influencing their responses to the target stimuli. Importantly, Experiment 4 demonstrates that these participants are likely to demonstrate AMP effects regardless of the domain being assessed. This is obviously not what is inferred from such studies nor what the researchers intended to capture. In other words, most researchers who employ the AMP are interested in a given population’s (implicit) evaluations. This is not what the task seems to measure.</w:t>
+      </w:r>
+    </w:p>
+    <w:p>
+      <w:pPr>
+        <w:pStyle w:val="normal0"/>
+        <w:ind w:firstLine="720"/>
+      </w:pPr>
+      <w:r>
+        <w:t xml:space="preserve">Just as our findings suggest that the presence of an AMP effect at the group level is not reflective of a general process in the general population, they also suggest that the AMP effect of a given individual (or lack thereof) is not diagnostic of that individual’s evaluations. To illustrate, consider our previous example of implicit racial bias in police officers. Upon administering a race AMP to a specific police officer, the researcher observes that this particular officer displays an entirely neutral AMP effect (i.e., they evaluate targets as equally pleasant when preceded by a Black face or a White face). The researcher concludes that this officer is less biased against black people compared to his contemporaries who, on average, demonstrate moderate anti-Black AMP effects. Yet our findings suggest that the neutral AMP effect observed in this officer does not mean that the officer has no particular racial evaluations. It may be the case that the officer holds very strong anti-black evaluations but does not produce an AMP effect due to his low influence-awareness rate. If so, then the researcher’s conclusions may be inappropriate. In short, our findings suggest that the absence of an AMP effect cannot be used to infer the absence of evaluations, which raises questions about the validity of the AMP itself. </w:t>
+      </w:r>
+    </w:p>
+    <w:p>
+      <w:pPr>
+        <w:pStyle w:val="Heading2"/>
+      </w:pPr>
+      <w:bookmarkStart w:id="33" w:name="_147n2zr" w:colFirst="0" w:colLast="0"/>
+      <w:bookmarkEnd w:id="33"/>
+      <w:r>
+        <w:lastRenderedPageBreak/>
+        <w:t>Future Research Directions</w:t>
+      </w:r>
+    </w:p>
+    <w:p>
+      <w:pPr>
+        <w:pStyle w:val="normal0"/>
+      </w:pPr>
+      <w:r>
+        <w:tab/>
+      </w:r>
+      <w:r>
+        <w:rPr>
+          <w:b/>
+        </w:rPr>
+        <w:t>Creating a better implicit measure</w:t>
+      </w:r>
+      <w:r>
+        <w:t>. One could argue that the AMP should be modified in order to exclude influence-aware trials, or be combined with a manipulation that diminishes the role of influence-awareness on task performance. These changes would allow it to maintain its status as an implicit measure. Our results could be seen to support this claim given that (a) even those participants with influence-awareness rates of zero demonstrated (very small) IA-AMP effects, and (b) IA-AMP effects calculated from non-influence-aware trials still possessed some predictive validity for discriminating between known groups. In other words, researchers may be tempted to set the traditional AMP to the side, employ an IA-AMP, exclude all influence-aware trials, and calculate an effect. This is certainly one way forward. Yet we see several immediate issues.</w:t>
+      </w:r>
+    </w:p>
+    <w:p>
+      <w:pPr>
+        <w:pStyle w:val="normal0"/>
+        <w:ind w:firstLine="720"/>
+      </w:pPr>
+      <w:r>
+        <w:t>First, one should not conflate ‘</w:t>
+      </w:r>
+      <w:r>
+        <w:rPr>
+          <w:i/>
+        </w:rPr>
+        <w:t>non</w:t>
+      </w:r>
+      <w:r>
+        <w:t>-influence-aware’ responding with ‘influence-</w:t>
+      </w:r>
+      <w:r>
+        <w:rPr>
+          <w:i/>
+        </w:rPr>
+        <w:t>unaware’</w:t>
+      </w:r>
+      <w:r>
+        <w:t xml:space="preserve"> responding. The IA-AMPs used here asked participants to press the spacebar if their target evaluation was influenced by the prime. The presence of such a response provides a measure of influence-awareness. Yet the absence of such a response is far more ambiguous. It may be that such trials are free from influence-awareness (i.e., are ‘</w:t>
+      </w:r>
+      <w:r>
+        <w:rPr>
+          <w:i/>
+        </w:rPr>
+        <w:t>influence-unaware</w:t>
+      </w:r>
+      <w:r>
+        <w:t xml:space="preserve">’), or they could equally reflect uncertainty about influence, momentary distraction, or other sources of control over responding. Thus caution must be exercised when assigning a specific meaning to non-responses in the IA-AMP. Were a researcher to merely exclude influence-aware trials from the IA-AMP, the remaining non-influence-aware trials would not necessarily provide a measure of influence-unaware evaluations. To arrive at such a conclusion, one would need to develop and test a hypothetical ‘Influence-Unawareness AMP’ (IU-AMP): for example, by asking people to respond when their evaluation was </w:t>
+      </w:r>
+      <w:r>
+        <w:rPr>
+          <w:i/>
+        </w:rPr>
+        <w:t xml:space="preserve">not </w:t>
+      </w:r>
+      <w:r>
+        <w:t xml:space="preserve">influenced by the prime. The key point here is that such </w:t>
+      </w:r>
+      <w:r>
+        <w:lastRenderedPageBreak/>
+        <w:t xml:space="preserve">an ‘Influence-Unawareness AMP’ should not be conflated with our ‘Influence-Awareness AMP’. </w:t>
+      </w:r>
+    </w:p>
+    <w:p>
+      <w:pPr>
+        <w:pStyle w:val="normal0"/>
+        <w:ind w:firstLine="720"/>
+      </w:pPr>
+      <w:r>
+        <w:t>Let us take a step back and assume that such an IU-AMP could be developed, and would be capable of capturing influence-unaware effects. There are likely two different groups of researchers that would employ the measure (as these are the very same groups who use it now; Payne &amp; Lundberg, 2014): (a) applied researchers who wish to use an implicit measure in a specific domain (e.g., of clinical or social phenomena), and (b) basic researchers interested in the idea of automaticity (i.e., those studying implicit processes). In either case an IU-AMP would not be without issue. Imagine that an applied researcher in a specific domain wishes to examine differences between two known-groups using the IU-AMP and obtains results similar to what we report in Experiment 4 (</w:t>
+      </w:r>
+      <w:r>
+        <w:rPr>
+          <w:i/>
+        </w:rPr>
+        <w:t>d</w:t>
+      </w:r>
+      <w:r>
+        <w:t xml:space="preserve"> = 0.62, using IA-AMP non-influence-aware trials for comparison). To appropriately power her study using the IU-AMP to detect group differences would require at least 138 participants.</w:t>
+      </w:r>
+      <w:r>
+        <w:rPr>
+          <w:rStyle w:val="FootnoteReference"/>
+        </w:rPr>
+        <w:footnoteReference w:id="12"/>
+      </w:r>
+      <w:r>
+        <w:t xml:space="preserve"> For the applied researcher, collecting such sample sizes is often either unfeasible or a poor use of limited resources. In contrast, if predictive utility was more important to her than ‘process purity’, then an IA-AMP capturing influence-aware responses could detect group differences with as few as 16 participants (i.e., IA-AMP effects calculated from influence-aware trials: </w:t>
+      </w:r>
+      <w:r>
+        <w:rPr>
+          <w:i/>
+        </w:rPr>
+        <w:t>d</w:t>
+      </w:r>
+      <w:r>
+        <w:t xml:space="preserve"> = 2.08). </w:t>
+      </w:r>
+    </w:p>
+    <w:p>
+      <w:pPr>
+        <w:pStyle w:val="normal0"/>
+        <w:ind w:firstLine="720"/>
+      </w:pPr>
+      <w:r>
+        <w:t xml:space="preserve">Now imagine the other case. For basic researchers, the need to collect larger sample sizes may be both feasible and desirable if this allows them to study implicit processes in a relatively ‘pure’ manner. The problem here is that an IU-AMP will likely also lead to a significant number of people being discarded due to zero, or near-zero, levels of unaware task responding. The implication here is that although such a IU-AMP might provide a better implicit measure by </w:t>
+      </w:r>
+      <w:r>
+        <w:lastRenderedPageBreak/>
+        <w:t xml:space="preserve">implementing changes to the task, the effects obtained from such a task would not reflect behaviors (or mental processes) in people </w:t>
+      </w:r>
+      <w:r>
+        <w:rPr>
+          <w:i/>
+        </w:rPr>
+        <w:t>in general</w:t>
+      </w:r>
+      <w:r>
+        <w:t xml:space="preserve">. Yet this is exactly what the AMP is primarily used for. Therefore, just as other fields acknowledge the variety of issues associated with making inferences or generalizations about people in general from non-representative samples (e.g., WEIRD individuals: Henrich, Heine, &amp; Norenzayan, 2010; neuroscience tending to only study the brains of right-handed people: Willems, der Haegen, Fisher, &amp; Francks, 2014; animal models of pathology that are based on male biology but not female: Mogil, 2016), we need to do the very same. Both applied and basic researchers using the AMP (or AMP-like tasks, including the IU-AMP) need to carefully attend to the dangers of making inferences and generalisations about people in general from special subsets of people. </w:t>
+      </w:r>
+    </w:p>
+    <w:p>
+      <w:pPr>
+        <w:pStyle w:val="normal0"/>
+        <w:ind w:firstLine="720"/>
+      </w:pPr>
+      <w:r>
+        <w:t>Even if one were to take these steps to obtain an ‘implicit’ effect, they would still have to grapple with the fact that there is good reason to believe that such an effect would not represent a structurally-valid measure of evaluations. Structural validity assessments (</w:t>
+      </w:r>
+      <w:r>
+        <w:rPr>
+          <w:i/>
+        </w:rPr>
+        <w:t>see above</w:t>
+      </w:r>
+      <w:r>
+        <w:t>) indicate that performance on non-influence-aware IA-AMP trials lacks structural validity. Furthermore, the AMP is not structurally sound unless participants demonstrate high rates of influence-awareness (i.e., &gt; 66%). This is the case for the vast majority of individuals in our studies (79%). Thus, ‘implicitness’ aside, this raises the question of whether this new AMP would even represent a valid measure of evaluations at all.</w:t>
+      </w:r>
+    </w:p>
+    <w:p>
+      <w:pPr>
+        <w:pStyle w:val="normal0"/>
+        <w:ind w:firstLine="720"/>
+      </w:pPr>
+      <w:r>
+        <w:rPr>
+          <w:b/>
+        </w:rPr>
+        <w:t xml:space="preserve">Revision of existing findings. </w:t>
+      </w:r>
+      <w:r>
+        <w:t xml:space="preserve">Assuming we are correct, our findings suggest there is a pressing need to revise many of the conclusions made in the AMP literature. These conclusions are typically made on the basis of two common assumptions: (a) that AMP effects are reflective of implicit attitudes, and (b) that AMP effects represent an equally valid measure of such attitudes across all individuals (e.g., Fox et al., 2018; Kalmoe &amp; Piston, 2013; Mann et al., 2019; </w:t>
+      </w:r>
+      <w:r>
+        <w:lastRenderedPageBreak/>
+        <w:t xml:space="preserve">Payne et al., 2005; Rinck &amp; Becker, 2007; Spring &amp; Bulik, 2014). To illustrate, consider a study by Franklin, Puzia, Lee, and Prinstein (2014) which concluded that “young adults with a history of non-suicidal self-injury (NSSI) display a significantly stronger </w:t>
+      </w:r>
+      <w:r>
+        <w:rPr>
+          <w:i/>
+        </w:rPr>
+        <w:t>implicit</w:t>
+      </w:r>
+      <w:r>
+        <w:t xml:space="preserve"> identification with [images of skin] cutting” compared to their counterparts without such a history of NSSI. Our findings suggest that such a result should instead be interpreted as “in those young adults who are highly influence-aware on the AMP, those with a history of NSSI also self-identify more with NSSI compared to those who had no such history. However, little can be said about those with low influence-awareness rates.” This is just one example; similar revisions need to be applied to the core claims of all published research using the AMP (e.g., via systematic review), which may fundamentally alter the conclusions derived from that body of work. </w:t>
+      </w:r>
+    </w:p>
+    <w:p>
+      <w:pPr>
+        <w:pStyle w:val="normal0"/>
+        <w:ind w:firstLine="720"/>
+      </w:pPr>
+      <w:r>
+        <w:rPr>
+          <w:b/>
+        </w:rPr>
+        <w:t>What makes a person influence-aware?</w:t>
+      </w:r>
+      <w:r>
+        <w:t xml:space="preserve"> Our results also raise the question of what characterizes and differentiates highly influence-aware participants who drive AMP effects from the rest of the population? Our results from Experiment 5 which employed the modifications to the AMP suggested by Mann et al. (2019) suggest that the rate and impact of influence-awareness on AMP effects is not reduced through simple alterations to the task itself. Results from Experiment 4 suggest that an individual’s influence-awareness rate is consistent across IA-AMPs assessing different domains, and that the influence-awareness rate demonstrated in one domain predicts AMP effects in another. As such, it seems that influence-awareness rates are an individual difference variable rather than merely random noise or properties of the task itself. While beyond the scope of the current research, future work may wish to examine whether influence-awareness is a state- or trait-like property (e.g., whether it is consistent across time and context), whether it is related to other individual differences (e.g., Need for Cognition: Cacioppo </w:t>
+      </w:r>
+      <w:r>
+        <w:lastRenderedPageBreak/>
+        <w:t xml:space="preserve">&amp; Petty, 1982), or indeed whether influence-awareness on the AMP is related to performance on other kinds of implicit measures (e.g., the Implicit Association Test). </w:t>
+      </w:r>
+    </w:p>
+    <w:p>
+      <w:pPr>
+        <w:pStyle w:val="Heading2"/>
+      </w:pPr>
+      <w:bookmarkStart w:id="34" w:name="_3o7alnk" w:colFirst="0" w:colLast="0"/>
+      <w:bookmarkEnd w:id="34"/>
+      <w:r>
+        <w:t>Limitations</w:t>
+      </w:r>
+    </w:p>
+    <w:p>
+      <w:pPr>
+        <w:pStyle w:val="normal0"/>
+        <w:ind w:firstLine="720"/>
+      </w:pPr>
+      <w:r>
+        <w:t xml:space="preserve">One might argue that we did not effectively capture the behavior we were ultimately interested in (i.e., awareness of prime influence). For instance, Payne et al. (2013) argued that assessing awareness of prime influence </w:t>
+      </w:r>
+      <w:r>
+        <w:rPr>
+          <w:i/>
+        </w:rPr>
+        <w:t xml:space="preserve">after </w:t>
+      </w:r>
+      <w:r>
+        <w:t>a response has been emitted is suboptimal because participants may confabulate reasons for their performance in a post-hoc fashion. Although we tried to control for this by assessing awareness after each trial rather than after the task, others could argue that such a measure still reflects post-hoc confabulation. Post-hoc confabulation could indeed explain why influence rates predict AMP scores within</w:t>
+      </w:r>
+      <w:r>
+        <w:rPr>
+          <w:i/>
+        </w:rPr>
+        <w:t xml:space="preserve"> </w:t>
+      </w:r>
+      <w:r>
+        <w:t>the same AMP, however it cannot explain why influence rates assessed in one AMP were equally predictive of AMP scores in a previously-completed AMP assessing an entirely different domain (see Figure 3). Such a finding suggests that people were not simply confabulating reasons for their responses. Rather, our measure was sensitive to their awareness of the prime’s influence on their responses.</w:t>
+      </w:r>
+    </w:p>
+    <w:p>
+      <w:pPr>
+        <w:pStyle w:val="Heading2"/>
+      </w:pPr>
+      <w:bookmarkStart w:id="35" w:name="_23ckvvd" w:colFirst="0" w:colLast="0"/>
+      <w:bookmarkEnd w:id="35"/>
+      <w:r>
+        <w:t>Conclusion</w:t>
+      </w:r>
+    </w:p>
+    <w:p>
+      <w:pPr>
+        <w:pStyle w:val="normal0"/>
+        <w:ind w:firstLine="720"/>
+      </w:pPr>
+      <w:r>
+        <w:t xml:space="preserve">Our findings indicate that AMP effects are not implicit (in the sense of unaware) and pose a direct challenge to the idea that they are mediated by misattribution. This leads to a host of conceptual, theoretical, and applied issues for past and future research using the AMP to make inferences about psychological phenomena. Our findings also indicate that AMP effects do not represent an equally valid measure of attitudes across individuals. Thus, taken together, it appears that what is useful about the AMP effect is not particularly implicit, and what is implicit is not particularly useful. </w:t>
+      </w:r>
+    </w:p>
+    <w:p>
+      <w:pPr>
+        <w:pStyle w:val="normal0"/>
+        <w:ind w:firstLine="720"/>
+      </w:pPr>
+      <w:r>
+        <w:lastRenderedPageBreak/>
+        <w:t xml:space="preserve">It may be the case that, as a field, our collective use of the AMP bears similarity to the parable of The Emperor’s New Clothes (Andersen, 1837). In that tale, the emperor is supposedly clothed in the finest attire, but during a procession his subjects gradually recognise that this is not the case. Our findings suggest that the AMP may not be clothed in the automaticity condition that we previously assumed it was. In the original tale, the emperor realises his folly, but insists that the procession go on. We believe that proceeding as normal with the AMP without acknowledging what our findings imply and adjusting our beliefs and practices accordingly may be an equal folly, and one that serves to hamper rather than advance both the measure’s use and our understanding of the phenomena we are ultimately interested in. </w:t>
+      </w:r>
+      <w:r>
+        <w:br w:type="page"/>
       </w:r>
     </w:p>
     <w:p>
       <w:pPr>
         <w:pStyle w:val="Heading1"/>
       </w:pPr>
-      <w:bookmarkStart w:id="31" w:name="_9nlle9yh1pyw" w:colFirst="0" w:colLast="0"/>
-      <w:bookmarkEnd w:id="31"/>
-      <w:r>
-        <w:t xml:space="preserve"> General Discussion</w:t>
-      </w:r>
-    </w:p>
-    <w:p>
-      <w:pPr>
-        <w:pStyle w:val="normal0"/>
-        <w:ind w:firstLine="720"/>
-      </w:pPr>
-      <w:r>
-        <w:rPr>
-          <w:highlight w:val="white"/>
-        </w:rPr>
-        <w:t xml:space="preserve">The vast majority of AMP research has assumed that effects on the task are driven by the </w:t>
-      </w:r>
-      <w:r>
-        <w:rPr>
-          <w:i/>
-          <w:highlight w:val="white"/>
-        </w:rPr>
-        <w:t xml:space="preserve">misattribution </w:t>
-      </w:r>
-      <w:r>
-        <w:rPr>
-          <w:highlight w:val="white"/>
-        </w:rPr>
-        <w:t xml:space="preserve">of a prime’s valence to a target stimulus without one’s </w:t>
-      </w:r>
-      <w:r>
-        <w:rPr>
-          <w:i/>
-        </w:rPr>
-        <w:t xml:space="preserve">intention </w:t>
-      </w:r>
-      <w:r>
-        <w:t xml:space="preserve">or </w:t>
-      </w:r>
-      <w:r>
-        <w:rPr>
-          <w:i/>
-        </w:rPr>
-        <w:t>awareness</w:t>
-      </w:r>
-      <w:r>
-        <w:t xml:space="preserve"> that this is happening (Payne et al., 2005)</w:t>
-      </w:r>
-      <w:r>
-        <w:rPr>
-          <w:i/>
-          <w:highlight w:val="white"/>
-        </w:rPr>
-        <w:t xml:space="preserve">. </w:t>
-      </w:r>
-      <w:r>
-        <w:rPr>
-          <w:highlight w:val="white"/>
-        </w:rPr>
-        <w:t xml:space="preserve">AMP effects are therefore said to be ‘implicit’ to the extent that the </w:t>
-      </w:r>
-      <w:r>
-        <w:t xml:space="preserve">mental process mediating a participant’s task performance (misattribution) operates under two automaticity conditions (unintentional and unaware). Although several papers seem to support this idea (Gawronski &amp; Ye, 2014; Payne et al., 2013), they are each subject to methodological, statistical, and conceptual issues that limit their evidential value. Across five pre-registered and highly-powered studies, we sought to overcome those issues, test the above assumptions, and offer a clearer insight into the ‘implicitness’ of the AMP effect. Our goal was to determine if people are in fact aware of the prime’s influence on their evaluations, and if it is this awareness which drives AMP effects. </w:t>
-      </w:r>
-    </w:p>
-    <w:p>
-      <w:pPr>
-        <w:pStyle w:val="Heading2"/>
-      </w:pPr>
-      <w:bookmarkStart w:id="32" w:name="_49x2ik5" w:colFirst="0" w:colLast="0"/>
-      <w:bookmarkEnd w:id="32"/>
-      <w:r>
-        <w:t>Overview of Findings</w:t>
-      </w:r>
-    </w:p>
-    <w:p>
-      <w:pPr>
-        <w:pStyle w:val="normal0"/>
-        <w:ind w:firstLine="720"/>
-      </w:pPr>
-      <w:r>
-        <w:t>Each of our studies employed at least one IA-AMP that was designed to capture influence-awareness in a trial-by-trial, ‘online’ fashion. Across experiments, IA-AMP effects were consistently driven by the subset of trials in which people reported awareness of the prime’s influence on their evaluations. This is at odds with a core premise underpinning the AMP’s use. Moreover, influence-awareness was found to drive not only the magnitude of the IA-AMP effect but also its predictive validity: Experiment 4 showed that IA-AMP effects calculated using only influence-aware trials discriminated between participants’ political orientations (</w:t>
-      </w:r>
-      <w:r>
-        <w:rPr>
-          <w:i/>
-          <w:highlight w:val="white"/>
-        </w:rPr>
-        <w:t>d</w:t>
-      </w:r>
-      <w:r>
-        <w:rPr>
-          <w:highlight w:val="white"/>
-        </w:rPr>
-        <w:t xml:space="preserve"> = </w:t>
-      </w:r>
-      <w:r>
-        <w:rPr>
-          <w:highlight w:val="white"/>
-        </w:rPr>
-        <w:lastRenderedPageBreak/>
-        <w:t xml:space="preserve">2.08, 95% CI [1.62, 2.55]) far better than </w:t>
-      </w:r>
-      <w:r>
-        <w:t xml:space="preserve">effects computed using only non-influence-aware trials </w:t>
-      </w:r>
-      <w:r>
-        <w:rPr>
-          <w:highlight w:val="white"/>
-        </w:rPr>
-        <w:t>(</w:t>
-      </w:r>
-      <w:r>
-        <w:rPr>
-          <w:i/>
-          <w:highlight w:val="white"/>
-        </w:rPr>
-        <w:t>d</w:t>
-      </w:r>
-      <w:r>
-        <w:rPr>
-          <w:highlight w:val="white"/>
-        </w:rPr>
-        <w:t xml:space="preserve"> = 0.62, 95% CI [0.33, 0.91])</w:t>
-      </w:r>
-      <w:r>
-        <w:t xml:space="preserve">. </w:t>
-      </w:r>
-    </w:p>
-    <w:p>
-      <w:pPr>
-        <w:pStyle w:val="normal0"/>
-        <w:ind w:firstLine="720"/>
-      </w:pPr>
-      <w:r>
-        <w:t xml:space="preserve">At the participant level, influence-awareness rates (i.e., the proportion of trials a person reports as being influenced-aware) varied substantially and bimodally between individuals, with the majority of people demonstrating a low rate (more than half of participants &lt; 20%) and a small subset of people demonstrating high overall influence (17% of participants &gt; 80% influence rate; see Figure 4). Critically, this influence-awareness rate predicted the absolute magnitude of IA-AMP effects between participants (Experiments 1-5: </w:t>
-      </w:r>
-      <w:r>
-        <w:rPr>
-          <w:i/>
-          <w:highlight w:val="white"/>
-        </w:rPr>
-        <w:t>B</w:t>
-      </w:r>
-      <w:r>
-        <w:rPr>
-          <w:highlight w:val="white"/>
-        </w:rPr>
-        <w:t xml:space="preserve"> = 0.52, 95% CI [0.45, 0.58]</w:t>
-      </w:r>
-      <w:r>
-        <w:t xml:space="preserve"> in meta analysis). In short, a subset of influence-aware trials, and participants who were highly influence-aware, drove IA-AMP effects and their predictive validity. </w:t>
-      </w:r>
-    </w:p>
-    <w:p>
-      <w:pPr>
-        <w:pStyle w:val="normal0"/>
-        <w:ind w:firstLine="720"/>
-      </w:pPr>
-      <w:r>
-        <w:t>When reflecting on these findings, one may be tempted to ask whether there something special about our the IA-AMP and therefore, more importantly, whether our results are applicable to the traditional AMP. For example, perhaps by prompting people on every trial to reflect on the influence of the prime on their evaluations we inflated the very influence-awareness we were attempting to measure. This is highly unlikely given that influence-awareness rates on the IA-AMP were strongly predictive of not only the IA-AMP effect itself, but also the magnitude of effects on a previously-completed traditional AMP (</w:t>
-      </w:r>
-      <w:r>
-        <w:rPr>
-          <w:i/>
-          <w:highlight w:val="white"/>
-        </w:rPr>
-        <w:t>B</w:t>
-      </w:r>
-      <w:r>
-        <w:rPr>
-          <w:highlight w:val="white"/>
-        </w:rPr>
-        <w:t xml:space="preserve"> = 0.43, 95% CI [0.29, 0.58]</w:t>
-      </w:r>
-      <w:r>
-        <w:t xml:space="preserve"> in meta analysis). Because the traditional AMP was always completed prior to the IA-AMP, effects on the traditional AMP were unperturbed by the modifications within the IA-AMP. This result held both when the traditional AMP and IA-AMP assessed the same domain (Experiments 2 &amp; 5), but, even more interestingly, also when they assessed different domains (e.g., political primes vs. simple valenced primes: Experiments 3 &amp; 4). The strongest demonstration of this can be found in Experiment 3, where the influence-awareness rate on a IA-</w:t>
-      </w:r>
-      <w:r>
-        <w:lastRenderedPageBreak/>
-        <w:t xml:space="preserve">AMP assessing one domain (generic positive/negative primes) predicted a previously-completed traditional AMP effect in a different domain (political primes). Taken together, we found strong evidence that traditional AMP effects are driven by highly influence-aware people and a subset of influence-aware trials. </w:t>
-      </w:r>
-    </w:p>
-    <w:p>
-      <w:pPr>
-        <w:pStyle w:val="normal0"/>
-        <w:ind w:firstLine="720"/>
-      </w:pPr>
-      <w:r>
-        <w:t xml:space="preserve">Perhaps most interestingly, the participants who drive the AMP effect was consistent </w:t>
-      </w:r>
-      <w:r>
-        <w:rPr>
-          <w:i/>
-        </w:rPr>
-        <w:t xml:space="preserve">across </w:t>
-      </w:r>
-      <w:r>
-        <w:t xml:space="preserve">AMPs. This was illustrated by the fact that (a) influence-aware rates predicted the magnitude of effects in previously-completed AMPs (Experiments 2-5, as discussed above), and (b) influence-aware rates correlated very strongly between two IA-AMPs in different domains (Experiment 4: </w:t>
-      </w:r>
-      <w:r>
-        <w:rPr>
-          <w:i/>
-          <w:color w:val="222222"/>
-          <w:highlight w:val="white"/>
-        </w:rPr>
-        <w:t>r</w:t>
-      </w:r>
-      <w:r>
-        <w:rPr>
-          <w:color w:val="222222"/>
-          <w:highlight w:val="white"/>
-        </w:rPr>
-        <w:t xml:space="preserve"> = 0.82, 95% CI [0.77, 0.86]</w:t>
-      </w:r>
-      <w:r>
-        <w:t xml:space="preserve">). This implies that the propensity to demonstrate an effect on the AMP </w:t>
-      </w:r>
-      <w:r>
-        <w:rPr>
-          <w:i/>
-        </w:rPr>
-        <w:t>in general</w:t>
-      </w:r>
-      <w:r>
-        <w:t>, regardless of the domain under investigation or the direction of the effect, may be a state- or trait-like individual difference (the implications of this finding are discussed below).</w:t>
-      </w:r>
-    </w:p>
-    <w:p>
-      <w:pPr>
-        <w:pStyle w:val="normal0"/>
-        <w:ind w:firstLine="720"/>
-      </w:pPr>
-      <w:r>
-        <w:t xml:space="preserve">Other researchers have previously noted that a subset of participants exert a disproportionate influence on AMP effects: Mann et al. (2019) recently argued that a subset of participants tend to intentionally evaluate prime rather than target stimuli, and thus contaminate the measure. They devised a modified AMP that purportedly eliminated this confound. In Experiment 5, we examined if applying the Mann et al. modifications to the AMP and IA-AMP would remove this effect. Results indicated that Mann et al.’s manipulations did not reduce this effect relative to the traditional AMP. </w:t>
-      </w:r>
-    </w:p>
-    <w:p>
-      <w:pPr>
-        <w:pStyle w:val="normal0"/>
-        <w:ind w:firstLine="720"/>
-      </w:pPr>
-      <w:r>
-        <w:t xml:space="preserve">To conclude, our findings demonstrate that (a) the AMP effect and its predictive validity are primarily driven by (non-implicit) influence-aware responding, (b) influence-awareness rates vary widely between individuals but are highly consistent within individuals, even across domains, (c) participants who are more highly influence-aware drive AMP effects, and (d) recent </w:t>
-      </w:r>
-      <w:r>
-        <w:lastRenderedPageBreak/>
-        <w:t>modifications to the AMP that purportedly control for such subsample effects do not reduce or resolve this issue.</w:t>
-      </w:r>
-    </w:p>
-    <w:p>
-      <w:pPr>
-        <w:pStyle w:val="Heading2"/>
-      </w:pPr>
-      <w:bookmarkStart w:id="33" w:name="_2p2csry" w:colFirst="0" w:colLast="0"/>
-      <w:bookmarkEnd w:id="33"/>
-      <w:r>
-        <w:t xml:space="preserve">Implications </w:t>
-      </w:r>
-    </w:p>
-    <w:p>
-      <w:pPr>
-        <w:pStyle w:val="normal0"/>
-      </w:pPr>
-      <w:r>
-        <w:rPr>
-          <w:i/>
-        </w:rPr>
-        <w:tab/>
-      </w:r>
-      <w:r>
-        <w:rPr>
-          <w:b/>
-        </w:rPr>
-        <w:t xml:space="preserve">Conceptual implications: Is the AMP an implicit measure? </w:t>
-      </w:r>
-      <w:r>
-        <w:t>The outcome of a measurement procedure may be considered implicit if it captures a cognitive process under one or more conditions of automaticity</w:t>
-      </w:r>
-      <w:r>
-        <w:rPr>
-          <w:i/>
-        </w:rPr>
-        <w:t xml:space="preserve">. </w:t>
-      </w:r>
-      <w:r>
-        <w:t xml:space="preserve">AMP effects have historically been argued to be implicit in the sense that they occur without awareness or intention (Payne et al., 2005). Yet our findings consistently show that AMP effects are driven by awareness, contrary to what is commonly claimed. When combined with the methodological, statistical, and conceptual issues present in past work (see introduction), compelling evidence for the implicitness of the AMP is currently lacking. Taken together, the trend of evidence does not support claims made by the </w:t>
-      </w:r>
-      <w:r>
-        <w:rPr>
-          <w:i/>
-        </w:rPr>
-        <w:t>implicit misattribution account</w:t>
-      </w:r>
-      <w:r>
-        <w:t xml:space="preserve"> of the AMP</w:t>
-      </w:r>
-      <w:r>
-        <w:rPr>
-          <w:i/>
-        </w:rPr>
-        <w:t>.</w:t>
-      </w:r>
-    </w:p>
-    <w:p>
-      <w:pPr>
-        <w:pStyle w:val="normal0"/>
-        <w:ind w:firstLine="720"/>
-      </w:pPr>
-      <w:r>
-        <w:t xml:space="preserve">Of course, it may be that AMP effects are still ‘implicit’ in the sense that they are emitted with awareness but under other automaticity conditions. Take, for instance, unintentionality: it may be that participants are very much aware of the primes’ influence on their target evaluations, but are nonetheless unable to help themselves from responding in a manner consistent with the prime’s valence. However, as we have already argued, the literature on the (un)intentionality of the AMP has a number of statistical, methodological, and conceptual issues which arguably undermine the credibility of their conclusions. In this sense, strongly compelling evidence for the unintentionality of AMP effects is currently lacking. Additionally, there has been little investigation into whether AMP effects possess other automaticity features (e.g., fast or efficient). This is particularly problematic given that a vast array of conceptual, theoretical, and empirical claims have been made based on the idea that AMP effect are implicit: for instance, </w:t>
-      </w:r>
-      <w:r>
-        <w:lastRenderedPageBreak/>
-        <w:t>claims about the automaticity of processes underlying evaluative conditioning (Jones, Fazio, &amp; Olson, 2009), anorexia nervosa (Spring &amp; Bulik, 2014), biases underlying racially-biased policing (Spencer, Charbonneau, &amp; Glaser, 2016), and affective responses which predict dysfunctional drinking (Payne, Govorun, &amp; Arbuckle, 2008). Despite nearly 15 years of research, methodologically strong and replicable evidence for the AMP effect’s implicitness is still worryingly absent.</w:t>
-      </w:r>
-    </w:p>
-    <w:p>
-      <w:pPr>
-        <w:pStyle w:val="normal0"/>
-        <w:ind w:firstLine="720"/>
-      </w:pPr>
-      <w:r>
-        <w:rPr>
-          <w:b/>
-        </w:rPr>
-        <w:t xml:space="preserve">Theoretical implications: Do AMP effects reflect a misattribution process? </w:t>
-      </w:r>
-      <w:r>
-        <w:t xml:space="preserve">As we mentioned in the introduction, most researchers subscribe to the idea that AMP effects are mediated by the misattribution of prime valence to the target stimulus (Bar-Anan &amp; Nosek, 2012; Gawronski &amp; Ye, 2015; Payne et al., 2005; Payne et al., 2013). Misattribution is traditionally conceived of as occurring in the absence of awareness (Schwarz &amp; Clore, 1983) and, as Payne and colleagues (2005) argued, can only occur when people are unable to control their responses. The fact that AMP effects rely heavily on awareness of prime influence suggests two possibilities. On the one hand, AMP effects may be driven by misattribution, as is often claimed, yet people are fully aware that misattribution is taking place. This would allow for the concept to be retained in some modified form. However, such an approach runs contrary to how misattribution is traditionally defined (Schwarz &amp; Clore, 1983), and would require an overhauling of the concept itself. Yet even if a redefinition of the construct were undertaken, our findings suggest that misattribution would still be occurring or captured in only those participants who were highly influence-aware, rather than people </w:t>
-      </w:r>
-      <w:r>
-        <w:rPr>
-          <w:i/>
-        </w:rPr>
-        <w:t xml:space="preserve">in general </w:t>
-      </w:r>
-      <w:r>
-        <w:t xml:space="preserve">(we return to this idea later on). As such, changing the conceptualization of misattribution does not by itself address the issues raised here. </w:t>
-      </w:r>
-    </w:p>
-    <w:p>
-      <w:pPr>
-        <w:pStyle w:val="normal0"/>
-        <w:ind w:firstLine="720"/>
-      </w:pPr>
-      <w:r>
-        <w:lastRenderedPageBreak/>
-        <w:t xml:space="preserve"> On the other hand, it may be that misattribution is not the mechanism which mediates AMP effects. This possibility would have significant implications for a variety of theories and methods which rest on this idea. For instance, it would seriously challenge the implicit misattribution account of AMP effects which currently dominates the AMP literature. It would call into question recent theoretical perspectives on misattribution which rely on the AMP for support. This includes theoretical models relating to the process of misattribution itself (e.g., the process model of misattribution: Payne, Hall, Cameron, &amp; Bishara’s, 2010), as well as claims that evaluative conditioning is based on a misattribution process (Jones et al., 2009), and that psychological properties beyond evaluations can also be misattributed (Blaison, Imhoff, Hühnel, Hess, &amp; Banse, 2012). It would also call into question a number of second-generational tasks which attempt to exploit the misattribution of meaning (the Semantic Misattribution Procedure: Sava et al., 2012) and truth (the Truth Misattribution Procedure: Cummins &amp; De Houwer, 2019). Such measures have themselves been used to investigate psychological phenomena like gender stereotypes (Ye &amp; Gawronski, 2018), sexual preference, (Imhoff et al., 2011), self-concept (Wong, Burkley, Bell, Wang, &amp; Klann, 2017), and personality (Sava et al., 2012). It seems likely that the very same issues associated with influence-awareness in the traditional AMP are likely to play similar roles in these other procedures. Future work could employ a similar IA-AMP-style manipulation to these variants to investigate this issue in more detail. In short, our findings call into question several existing theoretical perspectives on misattribution. </w:t>
-      </w:r>
-    </w:p>
-    <w:p>
-      <w:pPr>
-        <w:pStyle w:val="normal0"/>
-        <w:ind w:firstLine="720"/>
-      </w:pPr>
-      <w:r>
-        <w:rPr>
-          <w:b/>
-        </w:rPr>
-        <w:t xml:space="preserve">Practical implications: Can we continue to use the AMP? </w:t>
-      </w:r>
-      <w:r>
-        <w:t xml:space="preserve">Imagine that we set the AMP’s status as an </w:t>
-      </w:r>
-      <w:r>
-        <w:rPr>
-          <w:i/>
-        </w:rPr>
-        <w:t xml:space="preserve">implicit </w:t>
-      </w:r>
-      <w:r>
-        <w:t xml:space="preserve">measure to one side and merely ask the question: does the task have utility as a measure of attitudes in general? Our findings suggest it does not. One of the most pressing issues raised by Experiments 1-5 is that instead of capturing general processes taking </w:t>
-      </w:r>
-      <w:r>
-        <w:lastRenderedPageBreak/>
-        <w:t xml:space="preserve">place in the general population, AMP effects seem to reflect a subset of influence-aware trials, especially in highly influence-aware participants who are consistent across AMPs. In other words, AMP effects are a poor index of ‘general’ evaluations in groups of people and a good measure of evaluations in highly influence-aware people (who make up a minority of individuals in the task). Such a finding suggests that scores on the measure do not reflect what most researchers assume or desire. This is highly problematic for its use in both basic and applied settings. </w:t>
-      </w:r>
-    </w:p>
-    <w:p>
-      <w:pPr>
-        <w:pStyle w:val="normal0"/>
-        <w:ind w:firstLine="720"/>
-      </w:pPr>
-      <w:r>
-        <w:t xml:space="preserve">To illustrate, imagine that a researcher is interested in assessing levels of implicit racial bias in law enforcement officers. She administers a race AMP to police officers, finds evidence of a large mean AMP effect for the group, and subsequently infers that police officers are, in general, implicitly biased against this racial group. Our findings suggest that the AMP effect is not capturing racial bias in populations </w:t>
-      </w:r>
-      <w:r>
-        <w:rPr>
-          <w:i/>
-        </w:rPr>
-        <w:t>in general</w:t>
-      </w:r>
-      <w:r>
-        <w:t>, but rather the performance of a select number of participants who are highly aware that race-related primes were influencing their responses to the target stimuli. Importantly, Experiment 4 demonstrates that these participants are likely to demonstrate AMP effects regardless of the domain being assessed. This is obviously not what is inferred from such studies nor what the researchers intended to capture. In other words, most researchers who employ the AMP are interested in a given population’s (implicit) evaluations. This is not what the task seems to measure.</w:t>
-      </w:r>
-    </w:p>
-    <w:p>
-      <w:pPr>
-        <w:pStyle w:val="normal0"/>
-        <w:ind w:firstLine="720"/>
-      </w:pPr>
-      <w:r>
-        <w:t xml:space="preserve">Just as our findings suggest that the presence of an AMP effect at the group level is not reflective of a general process in the general population, they also suggest that the AMP effect of a given individual (or lack thereof) is not diagnostic of that individual’s evaluations. To illustrate, consider our previous example of implicit racial bias in police officers. Upon administering a race AMP to a specific police officer, the researcher observes that this particular </w:t>
-      </w:r>
-      <w:r>
-        <w:lastRenderedPageBreak/>
-        <w:t xml:space="preserve">officer displays an entirely neutral AMP effect (i.e., they evaluate targets as equally pleasant when preceded by a Black face or a White face). The researcher concludes that this officer is less biased against black people compared to his contemporaries who, on average, demonstrate moderate anti-Black AMP effects. Yet our findings suggest that the neutral AMP effect observed in this officer does not mean that the officer has no particular racial evaluations. It may be the case that the officer holds very strong anti-black evaluations but does not produce an AMP effect due to his low influence-awareness rate. If so, then the researcher’s conclusions may be inappropriate. In short, our findings suggest that the absence of an AMP effect cannot be used to infer the absence of evaluations, which raises questions about the validity of the AMP itself. </w:t>
-      </w:r>
-    </w:p>
-    <w:p>
-      <w:pPr>
-        <w:pStyle w:val="Heading2"/>
-      </w:pPr>
-      <w:bookmarkStart w:id="34" w:name="_147n2zr" w:colFirst="0" w:colLast="0"/>
-      <w:bookmarkEnd w:id="34"/>
-      <w:r>
-        <w:t>Future Research Directions</w:t>
-      </w:r>
-    </w:p>
-    <w:p>
-      <w:pPr>
-        <w:pStyle w:val="normal0"/>
-      </w:pPr>
-      <w:r>
-        <w:tab/>
-      </w:r>
-      <w:r>
-        <w:rPr>
-          <w:b/>
-        </w:rPr>
-        <w:t>Creating a better implicit measure</w:t>
-      </w:r>
-      <w:r>
-        <w:t>. One could argue that the AMP should be modified in order to exclude influence-aware trials, or be combined with a manipulation that diminishes the role of influence-awareness on task performance. These changes would allow it to maintain its status as an implicit measure. Our results could be seen to support this claim given that (a) even those participants with influence-awareness rates of zero demonstrated (very small) IA-AMP effects, and (b) IA-AMP effects calculated from non-influence-aware trials still possessed some predictive validity for discriminating between known groups. In other words, researchers may be tempted to set the traditional AMP to the side, employ an IA-AMP, exclude all influence-aware trials, and calculate an effect. This is certainly one way forward. Yet we see several immediate issues.</w:t>
-      </w:r>
-    </w:p>
-    <w:p>
-      <w:pPr>
-        <w:pStyle w:val="normal0"/>
-        <w:ind w:firstLine="720"/>
-      </w:pPr>
-      <w:r>
-        <w:t>First, one should not conflate ‘</w:t>
-      </w:r>
-      <w:r>
-        <w:rPr>
-          <w:i/>
-        </w:rPr>
-        <w:t>non</w:t>
-      </w:r>
-      <w:r>
-        <w:t>-influence-aware’ responding with ‘influence-</w:t>
-      </w:r>
-      <w:r>
-        <w:rPr>
-          <w:i/>
-        </w:rPr>
-        <w:t>unaware’</w:t>
-      </w:r>
-      <w:r>
-        <w:t xml:space="preserve"> responding. The IA-AMPs used here asked participants to press the spacebar if their target evaluation was influenced by the prime. The presence of such a response provides a </w:t>
-      </w:r>
-      <w:r>
-        <w:lastRenderedPageBreak/>
-        <w:t>measure of influence-awareness. Yet the absence of such a response is far more ambiguous. It may be that such trials are free from influence-awareness (i.e., are ‘</w:t>
-      </w:r>
-      <w:r>
-        <w:rPr>
-          <w:i/>
-        </w:rPr>
-        <w:t>influence-unaware</w:t>
-      </w:r>
-      <w:r>
-        <w:t xml:space="preserve">’), or they could equally reflect uncertainty about influence, momentary distraction, or other sources of control over responding. Thus caution must be exercised when assigning a specific meaning to non-responses in the IA-AMP. Were a researcher to merely exclude influence-aware trials from the IA-AMP, the remaining non-influence-aware trials would not necessarily provide a measure of influence-unaware evaluations. To arrive at such a conclusion, one would need to develop and test a hypothetical ‘Influence-Unawareness AMP’ (IU-AMP): for example, by asking people to respond when their evaluation was </w:t>
-      </w:r>
-      <w:r>
-        <w:rPr>
-          <w:i/>
-        </w:rPr>
-        <w:t xml:space="preserve">not </w:t>
-      </w:r>
-      <w:r>
-        <w:t xml:space="preserve">influenced by the prime. The key point here is that such an ‘Influence-Unawareness AMP’ should not be conflated with our ‘Influence-Awareness AMP’. </w:t>
-      </w:r>
-    </w:p>
-    <w:p>
-      <w:pPr>
-        <w:pStyle w:val="normal0"/>
-        <w:ind w:firstLine="720"/>
-      </w:pPr>
-      <w:r>
-        <w:t>Let us take a step back and assume that such an IU-AMP could be developed, and would be capable of capturing influence-unaware effects. There are likely two different groups of researchers that would employ the measure (as these are the very same groups who use it now; Payne &amp; Lundberg, 2014): (a) applied researchers who wish to use an implicit measure in a specific domain (e.g., of clinical or social phenomena), and (b) basic researchers interested in the idea of automaticity (i.e., those studying implicit processes). In either case an IU-AMP would not be without issue. Imagine that an applied researcher in a specific domain wishes to examine differences between two known-groups using the IU-AMP and obtains results similar to what we report in Experiment 4 (</w:t>
-      </w:r>
-      <w:r>
-        <w:rPr>
-          <w:i/>
-        </w:rPr>
-        <w:t>d</w:t>
-      </w:r>
-      <w:r>
-        <w:t xml:space="preserve"> = 0.62, using IA-AMP non-influence-aware trials for comparison). To appropriately power her study using the IU-AMP to detect group differences would require at least 138 participants.</w:t>
-      </w:r>
-      <w:r>
-        <w:rPr>
-          <w:rStyle w:val="FootnoteReference"/>
-        </w:rPr>
-        <w:footnoteReference w:id="12"/>
-      </w:r>
-      <w:r>
-        <w:t xml:space="preserve"> For the applied researcher, collecting such sample sizes is often either </w:t>
-      </w:r>
-      <w:r>
-        <w:lastRenderedPageBreak/>
-        <w:t xml:space="preserve">unfeasible or a poor use of limited resources. In contrast, if predictive utility was more important to her than ‘process purity’, then an IA-AMP capturing influence-aware responses could detect group differences with as few as 16 participants (i.e., IA-AMP effects calculated from influence-aware trials: </w:t>
-      </w:r>
-      <w:r>
-        <w:rPr>
-          <w:i/>
-        </w:rPr>
-        <w:t>d</w:t>
-      </w:r>
-      <w:r>
-        <w:t xml:space="preserve"> = 2.08). </w:t>
-      </w:r>
-    </w:p>
-    <w:p>
-      <w:pPr>
-        <w:pStyle w:val="normal0"/>
-        <w:ind w:firstLine="720"/>
-      </w:pPr>
-      <w:r>
-        <w:t xml:space="preserve">Now imagine the other case. For basic researchers, the need to collect larger sample sizes may be both feasible and desirable if this allows them to study implicit processes in a relatively ‘pure’ manner. The problem here is that an IU-AMP will likely also lead to a significant number of people being discarded due to zero, or near-zero, levels of unaware task responding. The implication here is that although such a IU-AMP might provide a better implicit measure by implementing changes to the task, the effects obtained from such a task would not reflect behaviors (or mental processes) in people </w:t>
-      </w:r>
-      <w:r>
-        <w:rPr>
-          <w:i/>
-        </w:rPr>
-        <w:t>in general</w:t>
-      </w:r>
-      <w:r>
-        <w:t xml:space="preserve">. Yet this is exactly what the AMP is primarily used for. Therefore, just as other fields acknowledge the variety of issues associated with making inferences or generalizations about people in general from non-representative samples (e.g., WEIRD individuals: Henrich, Heine, &amp; Norenzayan, 2010; neuroscience tending to only study the brains of right-handed people: Willems, der Haegen, Fisher, &amp; Francks, 2014; animal models of pathology that are based on male biology but not female: Mogil, 2016), we need to do the very same. Both applied and basic researchers using the AMP (or AMP-like tasks, including the IU-AMP) need to carefully attend to the dangers of making inferences and generalisations about people in general from special subsets of people. </w:t>
-      </w:r>
-    </w:p>
-    <w:p>
-      <w:pPr>
-        <w:pStyle w:val="normal0"/>
-        <w:ind w:firstLine="720"/>
-      </w:pPr>
-      <w:r>
-        <w:t>Even if one were to take these steps to obtain an ‘implicit’ effect, they would still have to grapple with the fact that there is good reason to believe that such an effect would not represent a structurally-valid measure of evaluations. Structural validity assessments (</w:t>
-      </w:r>
-      <w:r>
-        <w:rPr>
-          <w:i/>
-        </w:rPr>
-        <w:t>see above</w:t>
-      </w:r>
-      <w:r>
-        <w:t xml:space="preserve">) indicate that performance on non-influence-aware IA-AMP trials lacks structural validity. Furthermore, </w:t>
-      </w:r>
-      <w:r>
-        <w:lastRenderedPageBreak/>
-        <w:t>the AMP is not structurally sound unless participants demonstrate high rates of influence-awareness (i.e., &gt; 66%). This is the case for the vast majority of individuals in our studies (79%). Thus, ‘implicitness’ aside, this raises the question of whether this new AMP would even represent a valid measure of evaluations at all.</w:t>
-      </w:r>
-    </w:p>
-    <w:p>
-      <w:pPr>
-        <w:pStyle w:val="normal0"/>
-        <w:ind w:firstLine="720"/>
-      </w:pPr>
-      <w:r>
-        <w:rPr>
-          <w:b/>
-        </w:rPr>
-        <w:t xml:space="preserve">Revision of existing findings. </w:t>
-      </w:r>
-      <w:r>
-        <w:t xml:space="preserve">Assuming we are correct, our findings suggest there is a pressing need to revise many of the conclusions made in the AMP literature. These conclusions are typically made on the basis of two common assumptions: (a) that AMP effects are reflective of implicit attitudes, and (b) that AMP effects represent an equally valid measure of such attitudes across all individuals (e.g., Fox et al., 2018; Kalmoe &amp; Piston, 2013; Mann et al., 2019; Payne et al., 2005; Rinck &amp; Becker, 2007; Spring &amp; Bulik, 2014). To illustrate, consider a study by Franklin, Puzia, Lee, and Prinstein (2014) which concluded that “young adults with a history of non-suicidal self-injury (NSSI) display a significantly stronger </w:t>
-      </w:r>
-      <w:r>
-        <w:rPr>
-          <w:i/>
-        </w:rPr>
-        <w:t>implicit</w:t>
-      </w:r>
-      <w:r>
-        <w:t xml:space="preserve"> identification with [images of skin] cutting” compared to their counterparts without such a history of NSSI. Our findings suggest that such a result should instead be interpreted as “in those young adults who are highly influence-aware on the AMP, those with a history of NSSI also self-identify more with NSSI compared to those who had no such history. However, little can be said about those with low influence-awareness rates.” This is just one example; similar revisions need to be applied to the core claims of all published research using the AMP (e.g., via systematic review), which may fundamentally alter the conclusions derived from that body of work. </w:t>
-      </w:r>
-    </w:p>
-    <w:p>
-      <w:pPr>
-        <w:pStyle w:val="normal0"/>
-        <w:ind w:firstLine="720"/>
-      </w:pPr>
-      <w:r>
-        <w:rPr>
-          <w:b/>
-        </w:rPr>
-        <w:t>What makes a person influence-aware?</w:t>
-      </w:r>
-      <w:r>
-        <w:t xml:space="preserve"> Our results also raise the question of what characterizes and differentiates highly influence-aware participants who drive AMP effects from the rest of the population? Our results from Experiment 5 which employed the modifications to the AMP suggested by Mann et al. (2019) suggest that the rate and impact of influence-</w:t>
-      </w:r>
-      <w:r>
-        <w:lastRenderedPageBreak/>
-        <w:t xml:space="preserve">awareness on AMP effects is not reduced through simple alterations to the task itself. Results from Experiment 4 suggest that an individual’s influence-awareness rate is consistent across IA-AMPs assessing different domains, and that the influence-awareness rate demonstrated in one domain predicts AMP effects in another. As such, it seems that influence-awareness rates are an individual difference variable rather than merely random noise or properties of the task itself. While beyond the scope of the current research, future work may wish to examine whether influence-awareness is a state- or trait-like property (e.g., whether it is consistent across time and context), whether it is related to other individual differences (e.g., Need for Cognition: Cacioppo &amp; Petty, 1982), or indeed whether influence-awareness on the AMP is related to performance on other kinds of implicit measures (e.g., the Implicit Association Test). </w:t>
-      </w:r>
-    </w:p>
-    <w:p>
-      <w:pPr>
-        <w:pStyle w:val="Heading2"/>
-      </w:pPr>
-      <w:bookmarkStart w:id="35" w:name="_3o7alnk" w:colFirst="0" w:colLast="0"/>
-      <w:bookmarkEnd w:id="35"/>
-      <w:r>
-        <w:t>Limitations</w:t>
-      </w:r>
-    </w:p>
-    <w:p>
-      <w:pPr>
-        <w:pStyle w:val="normal0"/>
-        <w:ind w:firstLine="720"/>
-      </w:pPr>
-      <w:r>
-        <w:t xml:space="preserve">One might argue that we did not effectively capture the behavior we were ultimately interested in (i.e., awareness of prime influence). For instance, Payne et al. (2013) argued that assessing awareness of prime influence </w:t>
-      </w:r>
-      <w:r>
-        <w:rPr>
-          <w:i/>
-        </w:rPr>
-        <w:t xml:space="preserve">after </w:t>
-      </w:r>
-      <w:r>
-        <w:t>a response has been emitted is suboptimal because participants may confabulate reasons for their performance in a post-hoc fashion. Although we tried to control for this by assessing awareness after each trial rather than after the task, others could argue that such a measure still reflects post-hoc confabulation. Post-hoc confabulation could indeed explain why influence rates predict AMP scores within</w:t>
-      </w:r>
-      <w:r>
-        <w:rPr>
-          <w:i/>
-        </w:rPr>
-        <w:t xml:space="preserve"> </w:t>
-      </w:r>
-      <w:r>
-        <w:t>the same AMP, however it cannot explain why influence rates assessed in one AMP were equally predictive of AMP scores in a previously-completed AMP assessing an entirely different domain (see Figure 3). Such a finding suggests that people were not simply confabulating reasons for their responses. Rather, our measure was sensitive to their awareness of the prime’s influence on their responses.</w:t>
-      </w:r>
-    </w:p>
-    <w:p>
-      <w:pPr>
-        <w:pStyle w:val="Heading2"/>
-      </w:pPr>
-      <w:bookmarkStart w:id="36" w:name="_23ckvvd" w:colFirst="0" w:colLast="0"/>
+      <w:bookmarkStart w:id="36" w:name="_ml47slysy6hp" w:colFirst="0" w:colLast="0"/>
       <w:bookmarkEnd w:id="36"/>
-      <w:r>
-        <w:lastRenderedPageBreak/>
-        <w:t>Conclusion</w:t>
-      </w:r>
-    </w:p>
-    <w:p>
-      <w:pPr>
-        <w:pStyle w:val="normal0"/>
-        <w:ind w:firstLine="720"/>
-      </w:pPr>
-      <w:r>
-        <w:t xml:space="preserve">Our findings indicate that AMP effects are not implicit (in the sense of unaware) and pose a direct challenge to the idea that they are mediated by misattribution. This leads to a host of conceptual, theoretical, and applied issues for past and future research using the AMP to make inferences about psychological phenomena. Our findings also indicate that AMP effects do not represent an equally valid measure of attitudes across individuals. Thus, taken together, it appears that what is useful about the AMP effect is not particularly implicit, and what is implicit is not particularly useful. </w:t>
-      </w:r>
-    </w:p>
-    <w:p>
-      <w:pPr>
-        <w:pStyle w:val="normal0"/>
-        <w:ind w:firstLine="720"/>
-      </w:pPr>
-      <w:r>
-        <w:t xml:space="preserve">It may be the case that, as a field, our collective use of the AMP bears similarity to the parable of The Emperor’s New Clothes (Andersen, 1837). In that tale, the emperor is supposedly clothed in the finest attire, but during a procession his subjects gradually recognise that this is not the case. Our findings suggest that the AMP may not be clothed in the automaticity condition that we previously assumed it was. In the original tale, the emperor realises his folly, but insists that the procession go on. We believe that proceeding as normal with the AMP without acknowledging what our findings imply and adjusting our beliefs and practices accordingly may be an equal folly, and one that serves to hamper rather than advance both the measure’s use and our understanding of the phenomena we are ultimately interested in. </w:t>
-      </w:r>
-      <w:r>
-        <w:br w:type="page"/>
-      </w:r>
-    </w:p>
-    <w:p>
-      <w:pPr>
-        <w:pStyle w:val="Heading1"/>
-      </w:pPr>
-      <w:bookmarkStart w:id="37" w:name="_ml47slysy6hp" w:colFirst="0" w:colLast="0"/>
-      <w:bookmarkEnd w:id="37"/>
       <w:r>
         <w:lastRenderedPageBreak/>
         <w:t>Acknowledgements</w:t>
@@ -6280,19 +6274,19 @@
     </w:p>
     <w:p>
       <w:pPr>
-        <w:pStyle w:val="Heading1"/>
-        <w:jc w:val="left"/>
-        <w:rPr>
-          <w:b w:val="0"/>
-        </w:rPr>
-      </w:pPr>
-      <w:bookmarkStart w:id="38" w:name="_ewmusu7yoyq9" w:colFirst="0" w:colLast="0"/>
+        <w:rPr>
+          <w:b/>
+        </w:rPr>
+      </w:pPr>
+      <w:bookmarkStart w:id="37" w:name="_ewmusu7yoyq9" w:colFirst="0" w:colLast="0"/>
+      <w:bookmarkEnd w:id="37"/>
+      <w:r>
+        <w:t>Thanks to Tal Moran and Pieter Van Dessel for</w:t>
+      </w:r>
+      <w:bookmarkStart w:id="38" w:name="_GoBack"/>
       <w:bookmarkEnd w:id="38"/>
       <w:r>
-        <w:rPr>
-          <w:b w:val="0"/>
-        </w:rPr>
-        <w:t>Thanks to Tal Moran and Pieter Van Dessel for their comments on a previous version of this manuscript.</w:t>
+        <w:t xml:space="preserve"> their comments on a previous version of this manuscript.</w:t>
       </w:r>
       <w:r>
         <w:br w:type="page"/>
@@ -10204,14 +10198,7 @@
         <w:rPr>
           <w:highlight w:val="white"/>
         </w:rPr>
-        <w:t xml:space="preserve">Smith, A. R., Forrest, L. N., Velkoff, E. A., Ribeiro, J. D., &amp; Franklin, J. (2018). Implicit attitudes toward eating stimuli differentiate eating disorder and non-eating disorder </w:t>
-      </w:r>
-      <w:r>
-        <w:rPr>
-          <w:highlight w:val="white"/>
-        </w:rPr>
-        <w:lastRenderedPageBreak/>
-        <w:t xml:space="preserve">groups and predict eating disorder behaviors. </w:t>
+        <w:t xml:space="preserve">Smith, A. R., Forrest, L. N., Velkoff, E. A., Ribeiro, J. D., &amp; Franklin, J. (2018). Implicit attitudes toward eating stimuli differentiate eating disorder and non-eating disorder groups and predict eating disorder behaviors. </w:t>
       </w:r>
       <w:r>
         <w:rPr>
@@ -10747,7 +10734,6 @@
         </w:rPr>
       </w:pPr>
       <w:r>
-        <w:lastRenderedPageBreak/>
         <w:fldChar w:fldCharType="end"/>
       </w:r>
       <w:r>
@@ -11174,238 +11160,195 @@
           <w:sz w:val="20"/>
           <w:szCs w:val="20"/>
         </w:rPr>
-        <w:t xml:space="preserve"> </w:t>
-      </w:r>
-      <w:r>
-        <w:rPr>
+        <w:t xml:space="preserve"> Our pre-registration stated that this hypothesis would be assessed via a paired-samples </w:t>
+      </w:r>
+      <w:r>
+        <w:rPr>
+          <w:i/>
           <w:sz w:val="20"/>
           <w:szCs w:val="20"/>
         </w:rPr>
-        <w:t xml:space="preserve">Our pre-registration stated that this hypothesis would be assessed via a paired-samples </w:t>
-      </w:r>
-      <w:r>
-        <w:rPr>
-          <w:i/>
+        <w:t>t</w:t>
+      </w:r>
+      <w:r>
+        <w:rPr>
           <w:sz w:val="20"/>
           <w:szCs w:val="20"/>
         </w:rPr>
-        <w:t>t</w:t>
+        <w:t>-tes</w:t>
       </w:r>
       <w:r>
         <w:rPr>
           <w:sz w:val="20"/>
           <w:szCs w:val="20"/>
         </w:rPr>
-        <w:t>-tes</w:t>
+        <w:t>t (reported in the Supplementary M</w:t>
       </w:r>
       <w:r>
         <w:rPr>
           <w:sz w:val="20"/>
           <w:szCs w:val="20"/>
         </w:rPr>
-        <w:t xml:space="preserve">t (reported in the </w:t>
-      </w:r>
-      <w:bookmarkStart w:id="12" w:name="_GoBack"/>
-      <w:r>
-        <w:rPr>
+        <w:t xml:space="preserve">aterials on OSF). However, we neglected to consider that participants who demonstrated an influence-awareness rate of 100% would therefore have no trials to calculate an IA-AMP effect from for this analysis. Simply excluding these participants would not be appropriate as these participants’ AMP effects are highly relevant to the hypothesis. Instead, we employed a Partial-Overlap </w:t>
+      </w:r>
+      <w:r>
+        <w:rPr>
+          <w:i/>
           <w:sz w:val="20"/>
           <w:szCs w:val="20"/>
         </w:rPr>
-        <w:t>Supplem</w:t>
-      </w:r>
-      <w:bookmarkEnd w:id="12"/>
+        <w:t>t</w:t>
+      </w:r>
       <w:r>
         <w:rPr>
           <w:sz w:val="20"/>
           <w:szCs w:val="20"/>
         </w:rPr>
-        <w:t>entary M</w:t>
-      </w:r>
-      <w:r>
-        <w:rPr>
+        <w:t xml:space="preserve">-test, which can be used in cases where some data is dependent and some is independent (Derrick, Toher &amp; White, 2017). Cohen’s </w:t>
+      </w:r>
+      <w:r>
+        <w:rPr>
+          <w:i/>
           <w:sz w:val="20"/>
           <w:szCs w:val="20"/>
         </w:rPr>
-        <w:t xml:space="preserve">aterials on OSF). However, we neglected to consider that participants who demonstrated an influence-awareness rate of 100% would therefore have no trials to calculate an IA-AMP effect from for this analysis. Simply excluding these participants would not be appropriate as these participants’ AMP effects are highly relevant to the hypothesis. Instead, we employed a Partial-Overlap </w:t>
-      </w:r>
-      <w:r>
-        <w:rPr>
-          <w:i/>
+        <w:t>d</w:t>
+      </w:r>
+      <w:r>
+        <w:rPr>
           <w:sz w:val="20"/>
           <w:szCs w:val="20"/>
         </w:rPr>
-        <w:t>t</w:t>
-      </w:r>
-      <w:r>
-        <w:rPr>
+        <w:t xml:space="preserve"> values are reported for consistency however, as no partial-overlap version of </w:t>
+      </w:r>
+      <w:r>
+        <w:rPr>
+          <w:i/>
           <w:sz w:val="20"/>
           <w:szCs w:val="20"/>
         </w:rPr>
-        <w:t xml:space="preserve">-test, which can be used in cases where some data is dependent and some is independent (Derrick, Toher &amp; White, 2017). Cohen’s </w:t>
-      </w:r>
-      <w:r>
-        <w:rPr>
-          <w:i/>
+        <w:t>d</w:t>
+      </w:r>
+      <w:r>
+        <w:rPr>
           <w:sz w:val="20"/>
           <w:szCs w:val="20"/>
         </w:rPr>
-        <w:t>d</w:t>
-      </w:r>
-      <w:r>
+        <w:t xml:space="preserve"> exists to our knowledge, these results should be interpreted with caution, and its confidence intervals not be used for decision-making. </w:t>
+      </w:r>
+    </w:p>
+  </w:footnote>
+  <w:footnote w:id="9">
+    <w:p>
+      <w:pPr>
+        <w:pStyle w:val="normal0"/>
+        <w:spacing w:line="240" w:lineRule="auto"/>
         <w:rPr>
           <w:sz w:val="20"/>
           <w:szCs w:val="20"/>
         </w:rPr>
-        <w:t xml:space="preserve"> values are reported for consistency however, as no partial-overlap version of </w:t>
-      </w:r>
-      <w:r>
-        <w:rPr>
-          <w:i/>
+      </w:pPr>
+      <w:r>
+        <w:rPr>
+          <w:rStyle w:val="FootnoteReference"/>
+        </w:rPr>
+        <w:footnoteRef/>
+      </w:r>
+      <w:r>
+        <w:rPr>
           <w:sz w:val="20"/>
           <w:szCs w:val="20"/>
         </w:rPr>
-        <w:t>d</w:t>
-      </w:r>
-      <w:r>
-        <w:rPr>
+        <w:t xml:space="preserve"> Our pre-registration stated that we would compare differences between these conditions via the confidence intervals on the two Cohen’s </w:t>
+      </w:r>
+      <w:r>
+        <w:rPr>
+          <w:i/>
           <w:sz w:val="20"/>
           <w:szCs w:val="20"/>
         </w:rPr>
-        <w:t xml:space="preserve"> exists to our knowledge, these results should be interpreted with caution, and its confidence intervals not be used for decision-making. </w:t>
-      </w:r>
-    </w:p>
-  </w:footnote>
-  <w:footnote w:id="9">
-    <w:p>
-      <w:pPr>
-        <w:pStyle w:val="normal0"/>
-        <w:spacing w:line="240" w:lineRule="auto"/>
+        <w:t>d</w:t>
+      </w:r>
+      <w:r>
         <w:rPr>
           <w:sz w:val="20"/>
           <w:szCs w:val="20"/>
         </w:rPr>
-      </w:pPr>
-      <w:r>
-        <w:rPr>
-          <w:rStyle w:val="FootnoteReference"/>
-        </w:rPr>
-        <w:footnoteRef/>
-      </w:r>
-      <w:r>
-        <w:rPr>
+        <w:t xml:space="preserve"> estimates. We subsequently discovered a method to produce a </w:t>
+      </w:r>
+      <w:r>
+        <w:rPr>
+          <w:i/>
           <w:sz w:val="20"/>
           <w:szCs w:val="20"/>
         </w:rPr>
-        <w:t xml:space="preserve"> </w:t>
+        <w:t>p</w:t>
       </w:r>
       <w:r>
         <w:rPr>
           <w:sz w:val="20"/>
           <w:szCs w:val="20"/>
         </w:rPr>
-        <w:t xml:space="preserve">Our pre-registration stated that we would compare differences between these conditions via the confidence intervals on the two Cohen’s </w:t>
-      </w:r>
-      <w:r>
-        <w:rPr>
-          <w:i/>
+        <w:t xml:space="preserve"> value for this comparison via the metafor package’s heterogeneity test. Both are reported, and results are congruent among them.</w:t>
+      </w:r>
+    </w:p>
+  </w:footnote>
+  <w:footnote w:id="10">
+    <w:p>
+      <w:pPr>
+        <w:pStyle w:val="normal0"/>
+        <w:spacing w:line="240" w:lineRule="auto"/>
+      </w:pPr>
+      <w:r>
+        <w:rPr>
+          <w:rStyle w:val="FootnoteReference"/>
+        </w:rPr>
+        <w:footnoteRef/>
+      </w:r>
+      <w:r>
+        <w:t xml:space="preserve"> This scoring method has been employed at both between participant analyses (where AMP effects were first scored using this method) and within participant analyses (if implicitly, as the multilevel models examined moderation of the rating ~ prime type effects).</w:t>
+      </w:r>
+    </w:p>
+  </w:footnote>
+  <w:footnote w:id="11">
+    <w:p>
+      <w:pPr>
+        <w:pStyle w:val="normal0"/>
+        <w:spacing w:line="240" w:lineRule="auto"/>
+      </w:pPr>
+      <w:r>
+        <w:rPr>
+          <w:rStyle w:val="FootnoteReference"/>
+        </w:rPr>
+        <w:footnoteRef/>
+      </w:r>
+      <w:r>
+        <w:t xml:space="preserve"> This analysis was not pre-registered: the assumption we test and the method of testing it only occurred to us after data collection.</w:t>
+      </w:r>
+    </w:p>
+  </w:footnote>
+  <w:footnote w:id="12">
+    <w:p>
+      <w:pPr>
+        <w:pStyle w:val="normal0"/>
+        <w:spacing w:line="240" w:lineRule="auto"/>
+        <w:rPr>
           <w:sz w:val="20"/>
           <w:szCs w:val="20"/>
         </w:rPr>
-        <w:t>d</w:t>
+      </w:pPr>
+      <w:r>
+        <w:rPr>
+          <w:rStyle w:val="FootnoteReference"/>
+        </w:rPr>
+        <w:footnoteRef/>
       </w:r>
       <w:r>
         <w:rPr>
           <w:sz w:val="20"/>
           <w:szCs w:val="20"/>
         </w:rPr>
-        <w:t xml:space="preserve"> estimates. We subsequently discovered a method to produce a </w:t>
-      </w:r>
-      <w:r>
-        <w:rPr>
-          <w:i/>
-          <w:sz w:val="20"/>
-          <w:szCs w:val="20"/>
-        </w:rPr>
-        <w:t>p</w:t>
-      </w:r>
-      <w:r>
-        <w:rPr>
-          <w:sz w:val="20"/>
-          <w:szCs w:val="20"/>
-        </w:rPr>
-        <w:t xml:space="preserve"> value for this comparison via the metafor package’s heterogeneity test. Both are reported, and results are congruent among them.</w:t>
-      </w:r>
-    </w:p>
-  </w:footnote>
-  <w:footnote w:id="10">
-    <w:p>
-      <w:pPr>
-        <w:pStyle w:val="normal0"/>
-        <w:spacing w:line="240" w:lineRule="auto"/>
-      </w:pPr>
-      <w:r>
-        <w:rPr>
-          <w:rStyle w:val="FootnoteReference"/>
-        </w:rPr>
-        <w:footnoteRef/>
-      </w:r>
-      <w:r>
-        <w:t xml:space="preserve"> </w:t>
-      </w:r>
-      <w:r>
-        <w:t>This scoring method has been employed at both between participant analyses (where AMP effects were first scored using this method) and within participant analyses (if implicitly, as the multilevel models examined moderation of the rating ~ prime type effects).</w:t>
-      </w:r>
-    </w:p>
-  </w:footnote>
-  <w:footnote w:id="11">
-    <w:p>
-      <w:pPr>
-        <w:pStyle w:val="normal0"/>
-        <w:spacing w:line="240" w:lineRule="auto"/>
-      </w:pPr>
-      <w:r>
-        <w:rPr>
-          <w:rStyle w:val="FootnoteReference"/>
-        </w:rPr>
-        <w:footnoteRef/>
-      </w:r>
-      <w:r>
-        <w:t xml:space="preserve"> </w:t>
-      </w:r>
-      <w:r>
-        <w:t>This analysis was not pre-registered: the assumption we test and the method of testing it only occurred to us after data collection.</w:t>
-      </w:r>
-    </w:p>
-  </w:footnote>
-  <w:footnote w:id="12">
-    <w:p>
-      <w:pPr>
-        <w:pStyle w:val="normal0"/>
-        <w:spacing w:line="240" w:lineRule="auto"/>
-        <w:rPr>
-          <w:sz w:val="20"/>
-          <w:szCs w:val="20"/>
-        </w:rPr>
-      </w:pPr>
-      <w:r>
-        <w:rPr>
-          <w:rStyle w:val="FootnoteReference"/>
-        </w:rPr>
-        <w:footnoteRef/>
-      </w:r>
-      <w:r>
-        <w:rPr>
-          <w:sz w:val="20"/>
-          <w:szCs w:val="20"/>
-        </w:rPr>
-        <w:t xml:space="preserve"> </w:t>
-      </w:r>
-      <w:r>
-        <w:rPr>
-          <w:sz w:val="20"/>
-          <w:szCs w:val="20"/>
-        </w:rPr>
-        <w:t xml:space="preserve">Using G*Power (Faul, Erdfelder, Buchner, &amp; Lang, 2009): Independent </w:t>
+        <w:t xml:space="preserve"> Using G*Power (Faul, Erdfelder, Buchner, &amp; Lang, 2009): Independent </w:t>
       </w:r>
       <w:r>
         <w:rPr>
@@ -11535,7 +11478,7 @@
         <w:rStyle w:val="PageNumber"/>
         <w:noProof/>
       </w:rPr>
-      <w:t>29</w:t>
+      <w:t>70</w:t>
     </w:r>
     <w:r>
       <w:rPr>

</xml_diff>